<commit_message>
New changes for Lab 4
</commit_message>
<xml_diff>
--- a/Lab 4/Documentation - Lab 4.docx
+++ b/Lab 4/Documentation - Lab 4.docx
@@ -73,17 +73,6 @@
     </w:p>
     <w:p>
       <w:pPr>
-        <w:ind w:left="-450" w:right="-540"/>
-        <w:jc w:val="both"/>
-        <w:rPr>
-          <w:rFonts w:ascii="Bell MT" w:hAnsi="Bell MT"/>
-          <w:sz w:val="16"/>
-          <w:szCs w:val="16"/>
-        </w:rPr>
-      </w:pPr>
-    </w:p>
-    <w:p>
-      <w:pPr>
         <w:pStyle w:val="NormalWeb"/>
         <w:shd w:val="clear" w:color="auto" w:fill="FFFFFF"/>
         <w:spacing w:before="0" w:beforeAutospacing="0"/>
@@ -91,16 +80,242 @@
         <w:jc w:val="both"/>
         <w:rPr>
           <w:rFonts w:ascii="Bell MT" w:hAnsi="Bell MT"/>
+          <w:sz w:val="48"/>
+        </w:rPr>
+      </w:pPr>
+      <w:r>
+        <w:rPr>
+          <w:rFonts w:ascii="Bell MT" w:hAnsi="Bell MT"/>
+          <w:sz w:val="48"/>
+        </w:rPr>
+        <w:t>Lab 4</w:t>
+      </w:r>
+    </w:p>
+    <w:p>
+      <w:pPr>
+        <w:pStyle w:val="NormalWeb"/>
+        <w:shd w:val="clear" w:color="auto" w:fill="FFFFFF"/>
+        <w:spacing w:before="0" w:beforeAutospacing="0"/>
+        <w:ind w:left="-450" w:right="-540"/>
+        <w:jc w:val="both"/>
+        <w:rPr>
+          <w:rFonts w:ascii="Bell MT" w:hAnsi="Bell MT"/>
+          <w:sz w:val="48"/>
+          <w:u w:val="single"/>
+        </w:rPr>
+      </w:pPr>
+      <w:r>
+        <w:rPr>
+          <w:rFonts w:ascii="Bell MT" w:hAnsi="Bell MT"/>
+          <w:sz w:val="48"/>
+          <w:u w:val="single"/>
+        </w:rPr>
+        <w:t>Finite Automata class</w:t>
+      </w:r>
+    </w:p>
+    <w:p>
+      <w:pPr>
+        <w:pStyle w:val="NormalWeb"/>
+        <w:shd w:val="clear" w:color="auto" w:fill="FFFFFF"/>
+        <w:spacing w:before="0" w:beforeAutospacing="0"/>
+        <w:ind w:left="-450" w:right="-540"/>
+        <w:jc w:val="center"/>
+        <w:rPr>
+          <w:rFonts w:ascii="Bell MT" w:hAnsi="Bell MT"/>
           <w:sz w:val="32"/>
         </w:rPr>
       </w:pPr>
       <w:r>
         <w:rPr>
           <w:rFonts w:ascii="Bell MT" w:hAnsi="Bell MT"/>
-          <w:sz w:val="48"/>
-        </w:rPr>
-        <w:t>Lab 4</w:t>
-      </w:r>
+          <w:sz w:val="32"/>
+        </w:rPr>
+        <w:drawing>
+          <wp:inline distT="0" distB="0" distL="0" distR="0" wp14:anchorId="5CA7B7D9" wp14:editId="38B67DA3">
+            <wp:extent cx="5716769" cy="3014133"/>
+            <wp:effectExtent l="0" t="0" r="0" b="0"/>
+            <wp:docPr id="1" name="Picture 1"/>
+            <wp:cNvGraphicFramePr>
+              <a:graphicFrameLocks xmlns:a="http://schemas.openxmlformats.org/drawingml/2006/main" noChangeAspect="1"/>
+            </wp:cNvGraphicFramePr>
+            <a:graphic xmlns:a="http://schemas.openxmlformats.org/drawingml/2006/main">
+              <a:graphicData uri="http://schemas.openxmlformats.org/drawingml/2006/picture">
+                <pic:pic xmlns:pic="http://schemas.openxmlformats.org/drawingml/2006/picture">
+                  <pic:nvPicPr>
+                    <pic:cNvPr id="0" name=""/>
+                    <pic:cNvPicPr/>
+                  </pic:nvPicPr>
+                  <pic:blipFill>
+                    <a:blip r:embed="rId6"/>
+                    <a:stretch>
+                      <a:fillRect/>
+                    </a:stretch>
+                  </pic:blipFill>
+                  <pic:spPr>
+                    <a:xfrm>
+                      <a:off x="0" y="0"/>
+                      <a:ext cx="5746094" cy="3029594"/>
+                    </a:xfrm>
+                    <a:prstGeom prst="rect">
+                      <a:avLst/>
+                    </a:prstGeom>
+                  </pic:spPr>
+                </pic:pic>
+              </a:graphicData>
+            </a:graphic>
+          </wp:inline>
+        </w:drawing>
+      </w:r>
+    </w:p>
+    <w:p>
+      <w:pPr>
+        <w:pStyle w:val="NormalWeb"/>
+        <w:shd w:val="clear" w:color="auto" w:fill="FFFFFF"/>
+        <w:spacing w:before="0" w:beforeAutospacing="0"/>
+        <w:ind w:left="-450" w:right="-540"/>
+        <w:jc w:val="both"/>
+        <w:rPr>
+          <w:rFonts w:ascii="Bell MT" w:hAnsi="Bell MT"/>
+          <w:sz w:val="32"/>
+        </w:rPr>
+      </w:pPr>
+      <w:proofErr w:type="gramStart"/>
+      <w:r>
+        <w:rPr>
+          <w:rFonts w:ascii="Bell MT" w:hAnsi="Bell MT"/>
+          <w:sz w:val="32"/>
+        </w:rPr>
+        <w:t>Stores the set of states, the alphabet, the initial state, the set of final states and the set of transitions.</w:t>
+      </w:r>
+      <w:proofErr w:type="gramEnd"/>
+      <w:r>
+        <w:rPr>
+          <w:rFonts w:ascii="Bell MT" w:hAnsi="Bell MT"/>
+          <w:sz w:val="32"/>
+        </w:rPr>
+        <w:t xml:space="preserve"> It also receives the name of the file from where we want to read the FA.</w:t>
+      </w:r>
+    </w:p>
+    <w:p>
+      <w:pPr>
+        <w:pStyle w:val="NormalWeb"/>
+        <w:shd w:val="clear" w:color="auto" w:fill="FFFFFF"/>
+        <w:spacing w:before="0" w:beforeAutospacing="0"/>
+        <w:ind w:left="-450" w:right="-540"/>
+        <w:jc w:val="both"/>
+        <w:rPr>
+          <w:rFonts w:ascii="Bell MT" w:hAnsi="Bell MT"/>
+          <w:sz w:val="32"/>
+        </w:rPr>
+      </w:pPr>
+      <w:r>
+        <w:rPr>
+          <w:rFonts w:ascii="Bell MT" w:hAnsi="Bell MT"/>
+          <w:sz w:val="32"/>
+        </w:rPr>
+        <w:t>It contains the function to check if a sequence is accepted by the FA:</w:t>
+      </w:r>
+    </w:p>
+    <w:p>
+      <w:pPr>
+        <w:pStyle w:val="NormalWeb"/>
+        <w:shd w:val="clear" w:color="auto" w:fill="FFFFFF"/>
+        <w:spacing w:before="0" w:beforeAutospacing="0"/>
+        <w:ind w:left="-450" w:right="-540"/>
+        <w:jc w:val="center"/>
+        <w:rPr>
+          <w:rFonts w:ascii="Bell MT" w:hAnsi="Bell MT"/>
+          <w:sz w:val="32"/>
+        </w:rPr>
+      </w:pPr>
+      <w:r>
+        <w:rPr>
+          <w:rFonts w:ascii="Bell MT" w:hAnsi="Bell MT"/>
+          <w:sz w:val="32"/>
+        </w:rPr>
+        <w:drawing>
+          <wp:inline distT="0" distB="0" distL="0" distR="0" wp14:anchorId="338B784C" wp14:editId="019B0AE8">
+            <wp:extent cx="5514042" cy="3572934"/>
+            <wp:effectExtent l="0" t="0" r="0" b="8890"/>
+            <wp:docPr id="2" name="Picture 2"/>
+            <wp:cNvGraphicFramePr>
+              <a:graphicFrameLocks xmlns:a="http://schemas.openxmlformats.org/drawingml/2006/main" noChangeAspect="1"/>
+            </wp:cNvGraphicFramePr>
+            <a:graphic xmlns:a="http://schemas.openxmlformats.org/drawingml/2006/main">
+              <a:graphicData uri="http://schemas.openxmlformats.org/drawingml/2006/picture">
+                <pic:pic xmlns:pic="http://schemas.openxmlformats.org/drawingml/2006/picture">
+                  <pic:nvPicPr>
+                    <pic:cNvPr id="0" name=""/>
+                    <pic:cNvPicPr/>
+                  </pic:nvPicPr>
+                  <pic:blipFill>
+                    <a:blip r:embed="rId7"/>
+                    <a:stretch>
+                      <a:fillRect/>
+                    </a:stretch>
+                  </pic:blipFill>
+                  <pic:spPr>
+                    <a:xfrm>
+                      <a:off x="0" y="0"/>
+                      <a:ext cx="5514042" cy="3572934"/>
+                    </a:xfrm>
+                    <a:prstGeom prst="rect">
+                      <a:avLst/>
+                    </a:prstGeom>
+                  </pic:spPr>
+                </pic:pic>
+              </a:graphicData>
+            </a:graphic>
+          </wp:inline>
+        </w:drawing>
+      </w:r>
+    </w:p>
+    <w:p>
+      <w:pPr>
+        <w:pStyle w:val="NormalWeb"/>
+        <w:shd w:val="clear" w:color="auto" w:fill="FFFFFF"/>
+        <w:spacing w:before="0" w:beforeAutospacing="0"/>
+        <w:ind w:left="-450" w:right="-540"/>
+        <w:jc w:val="both"/>
+        <w:rPr>
+          <w:rFonts w:ascii="Bell MT" w:hAnsi="Bell MT"/>
+          <w:sz w:val="40"/>
+          <w:u w:val="single"/>
+        </w:rPr>
+      </w:pPr>
+    </w:p>
+    <w:p>
+      <w:pPr>
+        <w:pStyle w:val="NormalWeb"/>
+        <w:shd w:val="clear" w:color="auto" w:fill="FFFFFF"/>
+        <w:spacing w:before="0" w:beforeAutospacing="0"/>
+        <w:ind w:left="-450" w:right="-540"/>
+        <w:jc w:val="both"/>
+        <w:rPr>
+          <w:rFonts w:ascii="Bell MT" w:hAnsi="Bell MT"/>
+          <w:sz w:val="40"/>
+          <w:u w:val="single"/>
+        </w:rPr>
+      </w:pPr>
+      <w:r>
+        <w:rPr>
+          <w:rFonts w:ascii="Bell MT" w:hAnsi="Bell MT"/>
+          <w:sz w:val="40"/>
+          <w:u w:val="single"/>
+        </w:rPr>
+        <w:t>FA.in file:</w:t>
+      </w:r>
+    </w:p>
+    <w:p>
+      <w:pPr>
+        <w:ind w:left="-450"/>
+        <w:rPr>
+          <w:rFonts w:ascii="Bell MT" w:hAnsi="Bell MT"/>
+          <w:b/>
+          <w:sz w:val="32"/>
+          <w:szCs w:val="28"/>
+        </w:rPr>
+      </w:pPr>
     </w:p>
     <w:p>
       <w:pPr>
@@ -478,18 +693,19 @@
           <w:sz w:val="28"/>
           <w:szCs w:val="28"/>
         </w:rPr>
-        <w:t>A transition line contains the starting state of the transition, followed by spa</w:t>
-      </w:r>
-      <w:bookmarkStart w:id="0" w:name="_GoBack"/>
-      <w:bookmarkEnd w:id="0"/>
-      <w:r>
-        <w:rPr>
-          <w:rFonts w:ascii="Bell MT" w:hAnsi="Bell MT"/>
-          <w:sz w:val="28"/>
-          <w:szCs w:val="28"/>
-        </w:rPr>
-        <w:t>ce, followed by the end state of the transition, followed by space, followed by the symbol value of the transition</w:t>
-      </w:r>
+        <w:t>A transition line contains the starting state of the transition, followed by space, followed by the end state of the transition, followed by space, followed by the symbol value of the transition</w:t>
+      </w:r>
+    </w:p>
+    <w:p>
+      <w:pPr>
+        <w:ind w:left="-450"/>
+        <w:rPr>
+          <w:rFonts w:ascii="Bell MT" w:hAnsi="Bell MT"/>
+          <w:b/>
+          <w:sz w:val="32"/>
+          <w:szCs w:val="28"/>
+        </w:rPr>
+      </w:pPr>
     </w:p>
     <w:p>
       <w:pPr>
@@ -820,9 +1036,3267 @@
         <w:t xml:space="preserve"> “ “ symbol</w:t>
       </w:r>
     </w:p>
+    <w:p>
+      <w:pPr>
+        <w:ind w:left="-450"/>
+        <w:rPr>
+          <w:rFonts w:ascii="Bell MT" w:hAnsi="Bell MT"/>
+          <w:sz w:val="28"/>
+          <w:szCs w:val="28"/>
+        </w:rPr>
+      </w:pPr>
+    </w:p>
+    <w:p>
+      <w:pPr>
+        <w:ind w:left="-450"/>
+        <w:rPr>
+          <w:rFonts w:ascii="Bell MT" w:hAnsi="Bell MT"/>
+          <w:sz w:val="28"/>
+          <w:szCs w:val="28"/>
+        </w:rPr>
+      </w:pPr>
+    </w:p>
+    <w:p>
+      <w:pPr>
+        <w:ind w:left="-450"/>
+        <w:rPr>
+          <w:rFonts w:ascii="Bell MT" w:hAnsi="Bell MT"/>
+          <w:b/>
+          <w:sz w:val="32"/>
+          <w:szCs w:val="28"/>
+        </w:rPr>
+      </w:pPr>
+      <w:r>
+        <w:rPr>
+          <w:rFonts w:ascii="Bell MT" w:hAnsi="Bell MT"/>
+          <w:b/>
+          <w:sz w:val="32"/>
+          <w:szCs w:val="28"/>
+        </w:rPr>
+        <w:t>FA_integer.in (The file with FA for integer)</w:t>
+      </w:r>
+    </w:p>
+    <w:p>
+      <w:pPr>
+        <w:ind w:left="-450"/>
+        <w:rPr>
+          <w:rFonts w:ascii="Bell MT" w:hAnsi="Bell MT"/>
+          <w:b/>
+          <w:sz w:val="28"/>
+          <w:szCs w:val="28"/>
+        </w:rPr>
+      </w:pPr>
+      <w:r>
+        <w:rPr>
+          <w:rFonts w:ascii="Bell MT" w:hAnsi="Bell MT"/>
+          <w:b/>
+          <w:noProof/>
+          <w:sz w:val="28"/>
+          <w:szCs w:val="28"/>
+        </w:rPr>
+        <w:drawing>
+          <wp:inline distT="0" distB="0" distL="0" distR="0">
+            <wp:extent cx="4250055" cy="2811145"/>
+            <wp:effectExtent l="0" t="0" r="0" b="8255"/>
+            <wp:docPr id="3" name="Picture 3" descr="C:\Users\user\Downloads\GetImageAttachment.png"/>
+            <wp:cNvGraphicFramePr>
+              <a:graphicFrameLocks xmlns:a="http://schemas.openxmlformats.org/drawingml/2006/main" noChangeAspect="1"/>
+            </wp:cNvGraphicFramePr>
+            <a:graphic xmlns:a="http://schemas.openxmlformats.org/drawingml/2006/main">
+              <a:graphicData uri="http://schemas.openxmlformats.org/drawingml/2006/picture">
+                <pic:pic xmlns:pic="http://schemas.openxmlformats.org/drawingml/2006/picture">
+                  <pic:nvPicPr>
+                    <pic:cNvPr id="0" name="Picture 1" descr="C:\Users\user\Downloads\GetImageAttachment.png"/>
+                    <pic:cNvPicPr>
+                      <a:picLocks noChangeAspect="1" noChangeArrowheads="1"/>
+                    </pic:cNvPicPr>
+                  </pic:nvPicPr>
+                  <pic:blipFill>
+                    <a:blip r:embed="rId8">
+                      <a:extLst>
+                        <a:ext uri="{28A0092B-C50C-407E-A947-70E740481C1C}">
+                          <a14:useLocalDpi xmlns:a14="http://schemas.microsoft.com/office/drawing/2010/main" val="0"/>
+                        </a:ext>
+                      </a:extLst>
+                    </a:blip>
+                    <a:srcRect/>
+                    <a:stretch>
+                      <a:fillRect/>
+                    </a:stretch>
+                  </pic:blipFill>
+                  <pic:spPr bwMode="auto">
+                    <a:xfrm>
+                      <a:off x="0" y="0"/>
+                      <a:ext cx="4250055" cy="2811145"/>
+                    </a:xfrm>
+                    <a:prstGeom prst="rect">
+                      <a:avLst/>
+                    </a:prstGeom>
+                    <a:noFill/>
+                    <a:ln>
+                      <a:noFill/>
+                    </a:ln>
+                  </pic:spPr>
+                </pic:pic>
+              </a:graphicData>
+            </a:graphic>
+          </wp:inline>
+        </w:drawing>
+      </w:r>
+    </w:p>
+    <w:p>
+      <w:pPr>
+        <w:shd w:val="clear" w:color="auto" w:fill="2B2B2B"/>
+        <w:tabs>
+          <w:tab w:val="left" w:pos="916"/>
+          <w:tab w:val="left" w:pos="1832"/>
+          <w:tab w:val="left" w:pos="2748"/>
+          <w:tab w:val="left" w:pos="3664"/>
+          <w:tab w:val="left" w:pos="4580"/>
+          <w:tab w:val="left" w:pos="5496"/>
+          <w:tab w:val="left" w:pos="6412"/>
+          <w:tab w:val="left" w:pos="7328"/>
+          <w:tab w:val="left" w:pos="8244"/>
+          <w:tab w:val="left" w:pos="9160"/>
+          <w:tab w:val="left" w:pos="10076"/>
+          <w:tab w:val="left" w:pos="10992"/>
+          <w:tab w:val="left" w:pos="11908"/>
+          <w:tab w:val="left" w:pos="12824"/>
+          <w:tab w:val="left" w:pos="13740"/>
+          <w:tab w:val="left" w:pos="14656"/>
+        </w:tabs>
+        <w:spacing w:after="0" w:line="240" w:lineRule="auto"/>
+        <w:rPr>
+          <w:rFonts w:ascii="Courier New" w:eastAsia="Times New Roman" w:hAnsi="Courier New" w:cs="Courier New"/>
+          <w:color w:val="A9B7C6"/>
+          <w:sz w:val="21"/>
+          <w:szCs w:val="21"/>
+        </w:rPr>
+      </w:pPr>
+      <w:r>
+        <w:rPr>
+          <w:rFonts w:ascii="Courier New" w:eastAsia="Times New Roman" w:hAnsi="Courier New" w:cs="Courier New"/>
+          <w:color w:val="A9B7C6"/>
+          <w:sz w:val="21"/>
+          <w:szCs w:val="21"/>
+        </w:rPr>
+        <w:t>p q r s</w:t>
+      </w:r>
+      <w:r>
+        <w:rPr>
+          <w:rFonts w:ascii="Courier New" w:eastAsia="Times New Roman" w:hAnsi="Courier New" w:cs="Courier New"/>
+          <w:color w:val="A9B7C6"/>
+          <w:sz w:val="21"/>
+          <w:szCs w:val="21"/>
+        </w:rPr>
+        <w:br/>
+        <w:t>+ - 0 1 2 3 4 5 6 7 8 9</w:t>
+      </w:r>
+      <w:r>
+        <w:rPr>
+          <w:rFonts w:ascii="Courier New" w:eastAsia="Times New Roman" w:hAnsi="Courier New" w:cs="Courier New"/>
+          <w:color w:val="A9B7C6"/>
+          <w:sz w:val="21"/>
+          <w:szCs w:val="21"/>
+        </w:rPr>
+        <w:br/>
+        <w:t>p</w:t>
+      </w:r>
+      <w:r>
+        <w:rPr>
+          <w:rFonts w:ascii="Courier New" w:eastAsia="Times New Roman" w:hAnsi="Courier New" w:cs="Courier New"/>
+          <w:color w:val="A9B7C6"/>
+          <w:sz w:val="21"/>
+          <w:szCs w:val="21"/>
+        </w:rPr>
+        <w:br/>
+        <w:t>q s</w:t>
+      </w:r>
+      <w:r>
+        <w:rPr>
+          <w:rFonts w:ascii="Courier New" w:eastAsia="Times New Roman" w:hAnsi="Courier New" w:cs="Courier New"/>
+          <w:color w:val="A9B7C6"/>
+          <w:sz w:val="21"/>
+          <w:szCs w:val="21"/>
+        </w:rPr>
+        <w:br/>
+        <w:t>p q 0</w:t>
+      </w:r>
+      <w:r>
+        <w:rPr>
+          <w:rFonts w:ascii="Courier New" w:eastAsia="Times New Roman" w:hAnsi="Courier New" w:cs="Courier New"/>
+          <w:color w:val="A9B7C6"/>
+          <w:sz w:val="21"/>
+          <w:szCs w:val="21"/>
+        </w:rPr>
+        <w:br/>
+        <w:t>p s 1</w:t>
+      </w:r>
+      <w:r>
+        <w:rPr>
+          <w:rFonts w:ascii="Courier New" w:eastAsia="Times New Roman" w:hAnsi="Courier New" w:cs="Courier New"/>
+          <w:color w:val="A9B7C6"/>
+          <w:sz w:val="21"/>
+          <w:szCs w:val="21"/>
+        </w:rPr>
+        <w:br/>
+        <w:t>p s 2</w:t>
+      </w:r>
+      <w:r>
+        <w:rPr>
+          <w:rFonts w:ascii="Courier New" w:eastAsia="Times New Roman" w:hAnsi="Courier New" w:cs="Courier New"/>
+          <w:color w:val="A9B7C6"/>
+          <w:sz w:val="21"/>
+          <w:szCs w:val="21"/>
+        </w:rPr>
+        <w:br/>
+        <w:t>p s 3</w:t>
+      </w:r>
+      <w:r>
+        <w:rPr>
+          <w:rFonts w:ascii="Courier New" w:eastAsia="Times New Roman" w:hAnsi="Courier New" w:cs="Courier New"/>
+          <w:color w:val="A9B7C6"/>
+          <w:sz w:val="21"/>
+          <w:szCs w:val="21"/>
+        </w:rPr>
+        <w:br/>
+        <w:t>p s 4</w:t>
+      </w:r>
+      <w:r>
+        <w:rPr>
+          <w:rFonts w:ascii="Courier New" w:eastAsia="Times New Roman" w:hAnsi="Courier New" w:cs="Courier New"/>
+          <w:color w:val="A9B7C6"/>
+          <w:sz w:val="21"/>
+          <w:szCs w:val="21"/>
+        </w:rPr>
+        <w:br/>
+        <w:t>p s 5</w:t>
+      </w:r>
+      <w:r>
+        <w:rPr>
+          <w:rFonts w:ascii="Courier New" w:eastAsia="Times New Roman" w:hAnsi="Courier New" w:cs="Courier New"/>
+          <w:color w:val="A9B7C6"/>
+          <w:sz w:val="21"/>
+          <w:szCs w:val="21"/>
+        </w:rPr>
+        <w:br/>
+        <w:t>p s 6</w:t>
+      </w:r>
+      <w:r>
+        <w:rPr>
+          <w:rFonts w:ascii="Courier New" w:eastAsia="Times New Roman" w:hAnsi="Courier New" w:cs="Courier New"/>
+          <w:color w:val="A9B7C6"/>
+          <w:sz w:val="21"/>
+          <w:szCs w:val="21"/>
+        </w:rPr>
+        <w:br/>
+        <w:t>p s 7</w:t>
+      </w:r>
+      <w:r>
+        <w:rPr>
+          <w:rFonts w:ascii="Courier New" w:eastAsia="Times New Roman" w:hAnsi="Courier New" w:cs="Courier New"/>
+          <w:color w:val="A9B7C6"/>
+          <w:sz w:val="21"/>
+          <w:szCs w:val="21"/>
+        </w:rPr>
+        <w:br/>
+        <w:t>p s 8</w:t>
+      </w:r>
+      <w:r>
+        <w:rPr>
+          <w:rFonts w:ascii="Courier New" w:eastAsia="Times New Roman" w:hAnsi="Courier New" w:cs="Courier New"/>
+          <w:color w:val="A9B7C6"/>
+          <w:sz w:val="21"/>
+          <w:szCs w:val="21"/>
+        </w:rPr>
+        <w:br/>
+        <w:t>p s 9</w:t>
+      </w:r>
+      <w:r>
+        <w:rPr>
+          <w:rFonts w:ascii="Courier New" w:eastAsia="Times New Roman" w:hAnsi="Courier New" w:cs="Courier New"/>
+          <w:color w:val="A9B7C6"/>
+          <w:sz w:val="21"/>
+          <w:szCs w:val="21"/>
+        </w:rPr>
+        <w:br/>
+        <w:t>p r +</w:t>
+      </w:r>
+      <w:r>
+        <w:rPr>
+          <w:rFonts w:ascii="Courier New" w:eastAsia="Times New Roman" w:hAnsi="Courier New" w:cs="Courier New"/>
+          <w:color w:val="A9B7C6"/>
+          <w:sz w:val="21"/>
+          <w:szCs w:val="21"/>
+        </w:rPr>
+        <w:br/>
+        <w:t>p r -</w:t>
+      </w:r>
+      <w:r>
+        <w:rPr>
+          <w:rFonts w:ascii="Courier New" w:eastAsia="Times New Roman" w:hAnsi="Courier New" w:cs="Courier New"/>
+          <w:color w:val="A9B7C6"/>
+          <w:sz w:val="21"/>
+          <w:szCs w:val="21"/>
+        </w:rPr>
+        <w:br/>
+        <w:t>r s 1</w:t>
+      </w:r>
+      <w:r>
+        <w:rPr>
+          <w:rFonts w:ascii="Courier New" w:eastAsia="Times New Roman" w:hAnsi="Courier New" w:cs="Courier New"/>
+          <w:color w:val="A9B7C6"/>
+          <w:sz w:val="21"/>
+          <w:szCs w:val="21"/>
+        </w:rPr>
+        <w:br/>
+        <w:t>r s 2</w:t>
+      </w:r>
+      <w:r>
+        <w:rPr>
+          <w:rFonts w:ascii="Courier New" w:eastAsia="Times New Roman" w:hAnsi="Courier New" w:cs="Courier New"/>
+          <w:color w:val="A9B7C6"/>
+          <w:sz w:val="21"/>
+          <w:szCs w:val="21"/>
+        </w:rPr>
+        <w:br/>
+        <w:t>r s 3</w:t>
+      </w:r>
+      <w:r>
+        <w:rPr>
+          <w:rFonts w:ascii="Courier New" w:eastAsia="Times New Roman" w:hAnsi="Courier New" w:cs="Courier New"/>
+          <w:color w:val="A9B7C6"/>
+          <w:sz w:val="21"/>
+          <w:szCs w:val="21"/>
+        </w:rPr>
+        <w:br/>
+        <w:t>r s 4</w:t>
+      </w:r>
+      <w:r>
+        <w:rPr>
+          <w:rFonts w:ascii="Courier New" w:eastAsia="Times New Roman" w:hAnsi="Courier New" w:cs="Courier New"/>
+          <w:color w:val="A9B7C6"/>
+          <w:sz w:val="21"/>
+          <w:szCs w:val="21"/>
+        </w:rPr>
+        <w:br/>
+        <w:t>r s 5</w:t>
+      </w:r>
+      <w:r>
+        <w:rPr>
+          <w:rFonts w:ascii="Courier New" w:eastAsia="Times New Roman" w:hAnsi="Courier New" w:cs="Courier New"/>
+          <w:color w:val="A9B7C6"/>
+          <w:sz w:val="21"/>
+          <w:szCs w:val="21"/>
+        </w:rPr>
+        <w:br/>
+        <w:t>r s 6</w:t>
+      </w:r>
+      <w:r>
+        <w:rPr>
+          <w:rFonts w:ascii="Courier New" w:eastAsia="Times New Roman" w:hAnsi="Courier New" w:cs="Courier New"/>
+          <w:color w:val="A9B7C6"/>
+          <w:sz w:val="21"/>
+          <w:szCs w:val="21"/>
+        </w:rPr>
+        <w:br/>
+        <w:t>r s 7</w:t>
+      </w:r>
+      <w:r>
+        <w:rPr>
+          <w:rFonts w:ascii="Courier New" w:eastAsia="Times New Roman" w:hAnsi="Courier New" w:cs="Courier New"/>
+          <w:color w:val="A9B7C6"/>
+          <w:sz w:val="21"/>
+          <w:szCs w:val="21"/>
+        </w:rPr>
+        <w:br/>
+        <w:t>r s 8</w:t>
+      </w:r>
+      <w:r>
+        <w:rPr>
+          <w:rFonts w:ascii="Courier New" w:eastAsia="Times New Roman" w:hAnsi="Courier New" w:cs="Courier New"/>
+          <w:color w:val="A9B7C6"/>
+          <w:sz w:val="21"/>
+          <w:szCs w:val="21"/>
+        </w:rPr>
+        <w:br/>
+        <w:t>r s 9</w:t>
+      </w:r>
+      <w:r>
+        <w:rPr>
+          <w:rFonts w:ascii="Courier New" w:eastAsia="Times New Roman" w:hAnsi="Courier New" w:cs="Courier New"/>
+          <w:color w:val="A9B7C6"/>
+          <w:sz w:val="21"/>
+          <w:szCs w:val="21"/>
+        </w:rPr>
+        <w:br/>
+        <w:t xml:space="preserve">s </w:t>
+      </w:r>
+      <w:proofErr w:type="spellStart"/>
+      <w:r>
+        <w:rPr>
+          <w:rFonts w:ascii="Courier New" w:eastAsia="Times New Roman" w:hAnsi="Courier New" w:cs="Courier New"/>
+          <w:color w:val="A9B7C6"/>
+          <w:sz w:val="21"/>
+          <w:szCs w:val="21"/>
+        </w:rPr>
+        <w:t>s</w:t>
+      </w:r>
+      <w:proofErr w:type="spellEnd"/>
+      <w:r>
+        <w:rPr>
+          <w:rFonts w:ascii="Courier New" w:eastAsia="Times New Roman" w:hAnsi="Courier New" w:cs="Courier New"/>
+          <w:color w:val="A9B7C6"/>
+          <w:sz w:val="21"/>
+          <w:szCs w:val="21"/>
+        </w:rPr>
+        <w:t xml:space="preserve"> 0</w:t>
+      </w:r>
+      <w:r>
+        <w:rPr>
+          <w:rFonts w:ascii="Courier New" w:eastAsia="Times New Roman" w:hAnsi="Courier New" w:cs="Courier New"/>
+          <w:color w:val="A9B7C6"/>
+          <w:sz w:val="21"/>
+          <w:szCs w:val="21"/>
+        </w:rPr>
+        <w:br/>
+        <w:t xml:space="preserve">s </w:t>
+      </w:r>
+      <w:proofErr w:type="spellStart"/>
+      <w:r>
+        <w:rPr>
+          <w:rFonts w:ascii="Courier New" w:eastAsia="Times New Roman" w:hAnsi="Courier New" w:cs="Courier New"/>
+          <w:color w:val="A9B7C6"/>
+          <w:sz w:val="21"/>
+          <w:szCs w:val="21"/>
+        </w:rPr>
+        <w:t>s</w:t>
+      </w:r>
+      <w:proofErr w:type="spellEnd"/>
+      <w:r>
+        <w:rPr>
+          <w:rFonts w:ascii="Courier New" w:eastAsia="Times New Roman" w:hAnsi="Courier New" w:cs="Courier New"/>
+          <w:color w:val="A9B7C6"/>
+          <w:sz w:val="21"/>
+          <w:szCs w:val="21"/>
+        </w:rPr>
+        <w:t xml:space="preserve"> 1</w:t>
+      </w:r>
+      <w:r>
+        <w:rPr>
+          <w:rFonts w:ascii="Courier New" w:eastAsia="Times New Roman" w:hAnsi="Courier New" w:cs="Courier New"/>
+          <w:color w:val="A9B7C6"/>
+          <w:sz w:val="21"/>
+          <w:szCs w:val="21"/>
+        </w:rPr>
+        <w:br/>
+        <w:t xml:space="preserve">s </w:t>
+      </w:r>
+      <w:proofErr w:type="spellStart"/>
+      <w:r>
+        <w:rPr>
+          <w:rFonts w:ascii="Courier New" w:eastAsia="Times New Roman" w:hAnsi="Courier New" w:cs="Courier New"/>
+          <w:color w:val="A9B7C6"/>
+          <w:sz w:val="21"/>
+          <w:szCs w:val="21"/>
+        </w:rPr>
+        <w:t>s</w:t>
+      </w:r>
+      <w:proofErr w:type="spellEnd"/>
+      <w:r>
+        <w:rPr>
+          <w:rFonts w:ascii="Courier New" w:eastAsia="Times New Roman" w:hAnsi="Courier New" w:cs="Courier New"/>
+          <w:color w:val="A9B7C6"/>
+          <w:sz w:val="21"/>
+          <w:szCs w:val="21"/>
+        </w:rPr>
+        <w:t xml:space="preserve"> 2</w:t>
+      </w:r>
+      <w:r>
+        <w:rPr>
+          <w:rFonts w:ascii="Courier New" w:eastAsia="Times New Roman" w:hAnsi="Courier New" w:cs="Courier New"/>
+          <w:color w:val="A9B7C6"/>
+          <w:sz w:val="21"/>
+          <w:szCs w:val="21"/>
+        </w:rPr>
+        <w:br/>
+        <w:t xml:space="preserve">s </w:t>
+      </w:r>
+      <w:proofErr w:type="spellStart"/>
+      <w:r>
+        <w:rPr>
+          <w:rFonts w:ascii="Courier New" w:eastAsia="Times New Roman" w:hAnsi="Courier New" w:cs="Courier New"/>
+          <w:color w:val="A9B7C6"/>
+          <w:sz w:val="21"/>
+          <w:szCs w:val="21"/>
+        </w:rPr>
+        <w:t>s</w:t>
+      </w:r>
+      <w:proofErr w:type="spellEnd"/>
+      <w:r>
+        <w:rPr>
+          <w:rFonts w:ascii="Courier New" w:eastAsia="Times New Roman" w:hAnsi="Courier New" w:cs="Courier New"/>
+          <w:color w:val="A9B7C6"/>
+          <w:sz w:val="21"/>
+          <w:szCs w:val="21"/>
+        </w:rPr>
+        <w:t xml:space="preserve"> 3</w:t>
+      </w:r>
+      <w:r>
+        <w:rPr>
+          <w:rFonts w:ascii="Courier New" w:eastAsia="Times New Roman" w:hAnsi="Courier New" w:cs="Courier New"/>
+          <w:color w:val="A9B7C6"/>
+          <w:sz w:val="21"/>
+          <w:szCs w:val="21"/>
+        </w:rPr>
+        <w:br/>
+        <w:t xml:space="preserve">s </w:t>
+      </w:r>
+      <w:proofErr w:type="spellStart"/>
+      <w:r>
+        <w:rPr>
+          <w:rFonts w:ascii="Courier New" w:eastAsia="Times New Roman" w:hAnsi="Courier New" w:cs="Courier New"/>
+          <w:color w:val="A9B7C6"/>
+          <w:sz w:val="21"/>
+          <w:szCs w:val="21"/>
+        </w:rPr>
+        <w:t>s</w:t>
+      </w:r>
+      <w:proofErr w:type="spellEnd"/>
+      <w:r>
+        <w:rPr>
+          <w:rFonts w:ascii="Courier New" w:eastAsia="Times New Roman" w:hAnsi="Courier New" w:cs="Courier New"/>
+          <w:color w:val="A9B7C6"/>
+          <w:sz w:val="21"/>
+          <w:szCs w:val="21"/>
+        </w:rPr>
+        <w:t xml:space="preserve"> 4</w:t>
+      </w:r>
+      <w:r>
+        <w:rPr>
+          <w:rFonts w:ascii="Courier New" w:eastAsia="Times New Roman" w:hAnsi="Courier New" w:cs="Courier New"/>
+          <w:color w:val="A9B7C6"/>
+          <w:sz w:val="21"/>
+          <w:szCs w:val="21"/>
+        </w:rPr>
+        <w:br/>
+        <w:t xml:space="preserve">s </w:t>
+      </w:r>
+      <w:proofErr w:type="spellStart"/>
+      <w:r>
+        <w:rPr>
+          <w:rFonts w:ascii="Courier New" w:eastAsia="Times New Roman" w:hAnsi="Courier New" w:cs="Courier New"/>
+          <w:color w:val="A9B7C6"/>
+          <w:sz w:val="21"/>
+          <w:szCs w:val="21"/>
+        </w:rPr>
+        <w:t>s</w:t>
+      </w:r>
+      <w:proofErr w:type="spellEnd"/>
+      <w:r>
+        <w:rPr>
+          <w:rFonts w:ascii="Courier New" w:eastAsia="Times New Roman" w:hAnsi="Courier New" w:cs="Courier New"/>
+          <w:color w:val="A9B7C6"/>
+          <w:sz w:val="21"/>
+          <w:szCs w:val="21"/>
+        </w:rPr>
+        <w:t xml:space="preserve"> 5</w:t>
+      </w:r>
+      <w:r>
+        <w:rPr>
+          <w:rFonts w:ascii="Courier New" w:eastAsia="Times New Roman" w:hAnsi="Courier New" w:cs="Courier New"/>
+          <w:color w:val="A9B7C6"/>
+          <w:sz w:val="21"/>
+          <w:szCs w:val="21"/>
+        </w:rPr>
+        <w:br/>
+        <w:t xml:space="preserve">s </w:t>
+      </w:r>
+      <w:proofErr w:type="spellStart"/>
+      <w:r>
+        <w:rPr>
+          <w:rFonts w:ascii="Courier New" w:eastAsia="Times New Roman" w:hAnsi="Courier New" w:cs="Courier New"/>
+          <w:color w:val="A9B7C6"/>
+          <w:sz w:val="21"/>
+          <w:szCs w:val="21"/>
+        </w:rPr>
+        <w:t>s</w:t>
+      </w:r>
+      <w:proofErr w:type="spellEnd"/>
+      <w:r>
+        <w:rPr>
+          <w:rFonts w:ascii="Courier New" w:eastAsia="Times New Roman" w:hAnsi="Courier New" w:cs="Courier New"/>
+          <w:color w:val="A9B7C6"/>
+          <w:sz w:val="21"/>
+          <w:szCs w:val="21"/>
+        </w:rPr>
+        <w:t xml:space="preserve"> 6</w:t>
+      </w:r>
+      <w:r>
+        <w:rPr>
+          <w:rFonts w:ascii="Courier New" w:eastAsia="Times New Roman" w:hAnsi="Courier New" w:cs="Courier New"/>
+          <w:color w:val="A9B7C6"/>
+          <w:sz w:val="21"/>
+          <w:szCs w:val="21"/>
+        </w:rPr>
+        <w:br/>
+        <w:t xml:space="preserve">s </w:t>
+      </w:r>
+      <w:proofErr w:type="spellStart"/>
+      <w:r>
+        <w:rPr>
+          <w:rFonts w:ascii="Courier New" w:eastAsia="Times New Roman" w:hAnsi="Courier New" w:cs="Courier New"/>
+          <w:color w:val="A9B7C6"/>
+          <w:sz w:val="21"/>
+          <w:szCs w:val="21"/>
+        </w:rPr>
+        <w:t>s</w:t>
+      </w:r>
+      <w:proofErr w:type="spellEnd"/>
+      <w:r>
+        <w:rPr>
+          <w:rFonts w:ascii="Courier New" w:eastAsia="Times New Roman" w:hAnsi="Courier New" w:cs="Courier New"/>
+          <w:color w:val="A9B7C6"/>
+          <w:sz w:val="21"/>
+          <w:szCs w:val="21"/>
+        </w:rPr>
+        <w:t xml:space="preserve"> 7</w:t>
+      </w:r>
+      <w:r>
+        <w:rPr>
+          <w:rFonts w:ascii="Courier New" w:eastAsia="Times New Roman" w:hAnsi="Courier New" w:cs="Courier New"/>
+          <w:color w:val="A9B7C6"/>
+          <w:sz w:val="21"/>
+          <w:szCs w:val="21"/>
+        </w:rPr>
+        <w:br/>
+        <w:t xml:space="preserve">s </w:t>
+      </w:r>
+      <w:proofErr w:type="spellStart"/>
+      <w:r>
+        <w:rPr>
+          <w:rFonts w:ascii="Courier New" w:eastAsia="Times New Roman" w:hAnsi="Courier New" w:cs="Courier New"/>
+          <w:color w:val="A9B7C6"/>
+          <w:sz w:val="21"/>
+          <w:szCs w:val="21"/>
+        </w:rPr>
+        <w:t>s</w:t>
+      </w:r>
+      <w:proofErr w:type="spellEnd"/>
+      <w:r>
+        <w:rPr>
+          <w:rFonts w:ascii="Courier New" w:eastAsia="Times New Roman" w:hAnsi="Courier New" w:cs="Courier New"/>
+          <w:color w:val="A9B7C6"/>
+          <w:sz w:val="21"/>
+          <w:szCs w:val="21"/>
+        </w:rPr>
+        <w:t xml:space="preserve"> 8</w:t>
+      </w:r>
+      <w:r>
+        <w:rPr>
+          <w:rFonts w:ascii="Courier New" w:eastAsia="Times New Roman" w:hAnsi="Courier New" w:cs="Courier New"/>
+          <w:color w:val="A9B7C6"/>
+          <w:sz w:val="21"/>
+          <w:szCs w:val="21"/>
+        </w:rPr>
+        <w:br/>
+        <w:t xml:space="preserve">s </w:t>
+      </w:r>
+      <w:proofErr w:type="spellStart"/>
+      <w:r>
+        <w:rPr>
+          <w:rFonts w:ascii="Courier New" w:eastAsia="Times New Roman" w:hAnsi="Courier New" w:cs="Courier New"/>
+          <w:color w:val="A9B7C6"/>
+          <w:sz w:val="21"/>
+          <w:szCs w:val="21"/>
+        </w:rPr>
+        <w:t>s</w:t>
+      </w:r>
+      <w:proofErr w:type="spellEnd"/>
+      <w:r>
+        <w:rPr>
+          <w:rFonts w:ascii="Courier New" w:eastAsia="Times New Roman" w:hAnsi="Courier New" w:cs="Courier New"/>
+          <w:color w:val="A9B7C6"/>
+          <w:sz w:val="21"/>
+          <w:szCs w:val="21"/>
+        </w:rPr>
+        <w:t xml:space="preserve"> 9</w:t>
+      </w:r>
+    </w:p>
+    <w:p>
+      <w:pPr>
+        <w:ind w:left="-450"/>
+        <w:rPr>
+          <w:rFonts w:ascii="Bell MT" w:hAnsi="Bell MT"/>
+          <w:sz w:val="28"/>
+          <w:szCs w:val="28"/>
+        </w:rPr>
+      </w:pPr>
+    </w:p>
+    <w:p>
+      <w:pPr>
+        <w:ind w:left="-450"/>
+        <w:rPr>
+          <w:rFonts w:ascii="Bell MT" w:hAnsi="Bell MT"/>
+          <w:sz w:val="28"/>
+          <w:szCs w:val="28"/>
+        </w:rPr>
+      </w:pPr>
+    </w:p>
+    <w:p>
+      <w:pPr>
+        <w:ind w:left="-450"/>
+        <w:rPr>
+          <w:rFonts w:ascii="Bell MT" w:hAnsi="Bell MT"/>
+          <w:b/>
+          <w:sz w:val="32"/>
+          <w:szCs w:val="28"/>
+        </w:rPr>
+      </w:pPr>
+      <w:r>
+        <w:rPr>
+          <w:rFonts w:ascii="Bell MT" w:hAnsi="Bell MT"/>
+          <w:b/>
+          <w:sz w:val="32"/>
+          <w:szCs w:val="28"/>
+        </w:rPr>
+        <w:t>FA_identifier</w:t>
+      </w:r>
+      <w:r>
+        <w:rPr>
+          <w:rFonts w:ascii="Bell MT" w:hAnsi="Bell MT"/>
+          <w:b/>
+          <w:sz w:val="32"/>
+          <w:szCs w:val="28"/>
+        </w:rPr>
+        <w:t xml:space="preserve">.in (The file with FA for </w:t>
+      </w:r>
+      <w:r>
+        <w:rPr>
+          <w:rFonts w:ascii="Bell MT" w:hAnsi="Bell MT"/>
+          <w:b/>
+          <w:sz w:val="32"/>
+          <w:szCs w:val="28"/>
+        </w:rPr>
+        <w:t>identifier</w:t>
+      </w:r>
+      <w:r>
+        <w:rPr>
+          <w:rFonts w:ascii="Bell MT" w:hAnsi="Bell MT"/>
+          <w:b/>
+          <w:sz w:val="32"/>
+          <w:szCs w:val="28"/>
+        </w:rPr>
+        <w:t>)</w:t>
+      </w:r>
+      <w:bookmarkStart w:id="0" w:name="_GoBack"/>
+      <w:bookmarkEnd w:id="0"/>
+    </w:p>
+    <w:p>
+      <w:pPr>
+        <w:ind w:left="-450"/>
+        <w:rPr>
+          <w:rFonts w:ascii="Bell MT" w:hAnsi="Bell MT"/>
+          <w:b/>
+          <w:sz w:val="32"/>
+          <w:szCs w:val="28"/>
+        </w:rPr>
+      </w:pPr>
+      <w:r>
+        <w:rPr>
+          <w:rFonts w:ascii="Bell MT" w:hAnsi="Bell MT"/>
+          <w:b/>
+          <w:noProof/>
+          <w:sz w:val="32"/>
+          <w:szCs w:val="28"/>
+        </w:rPr>
+        <w:drawing>
+          <wp:inline distT="0" distB="0" distL="0" distR="0">
+            <wp:extent cx="6628107" cy="973667"/>
+            <wp:effectExtent l="0" t="0" r="1905" b="0"/>
+            <wp:docPr id="4" name="Picture 4" descr="C:\Users\user\Downloads\GetImageAttachment (1).png"/>
+            <wp:cNvGraphicFramePr>
+              <a:graphicFrameLocks xmlns:a="http://schemas.openxmlformats.org/drawingml/2006/main" noChangeAspect="1"/>
+            </wp:cNvGraphicFramePr>
+            <a:graphic xmlns:a="http://schemas.openxmlformats.org/drawingml/2006/main">
+              <a:graphicData uri="http://schemas.openxmlformats.org/drawingml/2006/picture">
+                <pic:pic xmlns:pic="http://schemas.openxmlformats.org/drawingml/2006/picture">
+                  <pic:nvPicPr>
+                    <pic:cNvPr id="0" name="Picture 2" descr="C:\Users\user\Downloads\GetImageAttachment (1).png"/>
+                    <pic:cNvPicPr>
+                      <a:picLocks noChangeAspect="1" noChangeArrowheads="1"/>
+                    </pic:cNvPicPr>
+                  </pic:nvPicPr>
+                  <pic:blipFill>
+                    <a:blip r:embed="rId9">
+                      <a:extLst>
+                        <a:ext uri="{28A0092B-C50C-407E-A947-70E740481C1C}">
+                          <a14:useLocalDpi xmlns:a14="http://schemas.microsoft.com/office/drawing/2010/main" val="0"/>
+                        </a:ext>
+                      </a:extLst>
+                    </a:blip>
+                    <a:srcRect/>
+                    <a:stretch>
+                      <a:fillRect/>
+                    </a:stretch>
+                  </pic:blipFill>
+                  <pic:spPr bwMode="auto">
+                    <a:xfrm>
+                      <a:off x="0" y="0"/>
+                      <a:ext cx="6655941" cy="977756"/>
+                    </a:xfrm>
+                    <a:prstGeom prst="rect">
+                      <a:avLst/>
+                    </a:prstGeom>
+                    <a:noFill/>
+                    <a:ln>
+                      <a:noFill/>
+                    </a:ln>
+                  </pic:spPr>
+                </pic:pic>
+              </a:graphicData>
+            </a:graphic>
+          </wp:inline>
+        </w:drawing>
+      </w:r>
+    </w:p>
+    <w:p>
+      <w:pPr>
+        <w:pStyle w:val="HTMLPreformatted"/>
+        <w:shd w:val="clear" w:color="auto" w:fill="2B2B2B"/>
+        <w:rPr>
+          <w:color w:val="A9B7C6"/>
+          <w:sz w:val="21"/>
+          <w:szCs w:val="21"/>
+        </w:rPr>
+      </w:pPr>
+      <w:r>
+        <w:rPr>
+          <w:color w:val="A9B7C6"/>
+          <w:sz w:val="21"/>
+          <w:szCs w:val="21"/>
+        </w:rPr>
+        <w:t>q r</w:t>
+      </w:r>
+      <w:r>
+        <w:rPr>
+          <w:color w:val="A9B7C6"/>
+          <w:sz w:val="21"/>
+          <w:szCs w:val="21"/>
+        </w:rPr>
+        <w:br/>
+        <w:t>a b c d e f g h i j k l m n o p q r s t u v w x y z A B C D E F G H I J K L M N O P Q R S T U V W X Y Z 0 1 2 3 4 5 6 7 8 9 - _</w:t>
+      </w:r>
+      <w:r>
+        <w:rPr>
+          <w:color w:val="A9B7C6"/>
+          <w:sz w:val="21"/>
+          <w:szCs w:val="21"/>
+        </w:rPr>
+        <w:br/>
+        <w:t>q</w:t>
+      </w:r>
+      <w:r>
+        <w:rPr>
+          <w:color w:val="A9B7C6"/>
+          <w:sz w:val="21"/>
+          <w:szCs w:val="21"/>
+        </w:rPr>
+        <w:br/>
+        <w:t>r</w:t>
+      </w:r>
+      <w:r>
+        <w:rPr>
+          <w:color w:val="A9B7C6"/>
+          <w:sz w:val="21"/>
+          <w:szCs w:val="21"/>
+        </w:rPr>
+        <w:br/>
+        <w:t>q r a</w:t>
+      </w:r>
+      <w:r>
+        <w:rPr>
+          <w:color w:val="A9B7C6"/>
+          <w:sz w:val="21"/>
+          <w:szCs w:val="21"/>
+        </w:rPr>
+        <w:br/>
+        <w:t>q r b</w:t>
+      </w:r>
+      <w:r>
+        <w:rPr>
+          <w:color w:val="A9B7C6"/>
+          <w:sz w:val="21"/>
+          <w:szCs w:val="21"/>
+        </w:rPr>
+        <w:br/>
+        <w:t>q r c</w:t>
+      </w:r>
+      <w:r>
+        <w:rPr>
+          <w:color w:val="A9B7C6"/>
+          <w:sz w:val="21"/>
+          <w:szCs w:val="21"/>
+        </w:rPr>
+        <w:br/>
+        <w:t>q r d</w:t>
+      </w:r>
+      <w:r>
+        <w:rPr>
+          <w:color w:val="A9B7C6"/>
+          <w:sz w:val="21"/>
+          <w:szCs w:val="21"/>
+        </w:rPr>
+        <w:br/>
+        <w:t>q r e</w:t>
+      </w:r>
+      <w:r>
+        <w:rPr>
+          <w:color w:val="A9B7C6"/>
+          <w:sz w:val="21"/>
+          <w:szCs w:val="21"/>
+        </w:rPr>
+        <w:br/>
+        <w:t>q r f</w:t>
+      </w:r>
+      <w:r>
+        <w:rPr>
+          <w:color w:val="A9B7C6"/>
+          <w:sz w:val="21"/>
+          <w:szCs w:val="21"/>
+        </w:rPr>
+        <w:br/>
+        <w:t>q r g</w:t>
+      </w:r>
+      <w:r>
+        <w:rPr>
+          <w:color w:val="A9B7C6"/>
+          <w:sz w:val="21"/>
+          <w:szCs w:val="21"/>
+        </w:rPr>
+        <w:br/>
+        <w:t>q r h</w:t>
+      </w:r>
+      <w:r>
+        <w:rPr>
+          <w:color w:val="A9B7C6"/>
+          <w:sz w:val="21"/>
+          <w:szCs w:val="21"/>
+        </w:rPr>
+        <w:br/>
+        <w:t>q r i</w:t>
+      </w:r>
+      <w:r>
+        <w:rPr>
+          <w:color w:val="A9B7C6"/>
+          <w:sz w:val="21"/>
+          <w:szCs w:val="21"/>
+        </w:rPr>
+        <w:br/>
+        <w:t>q r j</w:t>
+      </w:r>
+      <w:r>
+        <w:rPr>
+          <w:color w:val="A9B7C6"/>
+          <w:sz w:val="21"/>
+          <w:szCs w:val="21"/>
+        </w:rPr>
+        <w:br/>
+        <w:t>q r k</w:t>
+      </w:r>
+      <w:r>
+        <w:rPr>
+          <w:color w:val="A9B7C6"/>
+          <w:sz w:val="21"/>
+          <w:szCs w:val="21"/>
+        </w:rPr>
+        <w:br/>
+        <w:t>q r l</w:t>
+      </w:r>
+      <w:r>
+        <w:rPr>
+          <w:color w:val="A9B7C6"/>
+          <w:sz w:val="21"/>
+          <w:szCs w:val="21"/>
+        </w:rPr>
+        <w:br/>
+        <w:t>q r m</w:t>
+      </w:r>
+      <w:r>
+        <w:rPr>
+          <w:color w:val="A9B7C6"/>
+          <w:sz w:val="21"/>
+          <w:szCs w:val="21"/>
+        </w:rPr>
+        <w:br/>
+        <w:t>q r n</w:t>
+      </w:r>
+      <w:r>
+        <w:rPr>
+          <w:color w:val="A9B7C6"/>
+          <w:sz w:val="21"/>
+          <w:szCs w:val="21"/>
+        </w:rPr>
+        <w:br/>
+        <w:t>q r o</w:t>
+      </w:r>
+      <w:r>
+        <w:rPr>
+          <w:color w:val="A9B7C6"/>
+          <w:sz w:val="21"/>
+          <w:szCs w:val="21"/>
+        </w:rPr>
+        <w:br/>
+        <w:t>q r p</w:t>
+      </w:r>
+      <w:r>
+        <w:rPr>
+          <w:color w:val="A9B7C6"/>
+          <w:sz w:val="21"/>
+          <w:szCs w:val="21"/>
+        </w:rPr>
+        <w:br/>
+        <w:t>q r q</w:t>
+      </w:r>
+      <w:r>
+        <w:rPr>
+          <w:color w:val="A9B7C6"/>
+          <w:sz w:val="21"/>
+          <w:szCs w:val="21"/>
+        </w:rPr>
+        <w:br/>
+      </w:r>
+      <w:proofErr w:type="spellStart"/>
+      <w:r>
+        <w:rPr>
+          <w:color w:val="A9B7C6"/>
+          <w:sz w:val="21"/>
+          <w:szCs w:val="21"/>
+        </w:rPr>
+        <w:t>q</w:t>
+      </w:r>
+      <w:proofErr w:type="spellEnd"/>
+      <w:r>
+        <w:rPr>
+          <w:color w:val="A9B7C6"/>
+          <w:sz w:val="21"/>
+          <w:szCs w:val="21"/>
+        </w:rPr>
+        <w:t xml:space="preserve"> r </w:t>
+      </w:r>
+      <w:proofErr w:type="spellStart"/>
+      <w:r>
+        <w:rPr>
+          <w:color w:val="A9B7C6"/>
+          <w:sz w:val="21"/>
+          <w:szCs w:val="21"/>
+        </w:rPr>
+        <w:t>r</w:t>
+      </w:r>
+      <w:proofErr w:type="spellEnd"/>
+      <w:r>
+        <w:rPr>
+          <w:color w:val="A9B7C6"/>
+          <w:sz w:val="21"/>
+          <w:szCs w:val="21"/>
+        </w:rPr>
+        <w:br/>
+        <w:t>q r s</w:t>
+      </w:r>
+      <w:r>
+        <w:rPr>
+          <w:color w:val="A9B7C6"/>
+          <w:sz w:val="21"/>
+          <w:szCs w:val="21"/>
+        </w:rPr>
+        <w:br/>
+        <w:t>q r t</w:t>
+      </w:r>
+      <w:r>
+        <w:rPr>
+          <w:color w:val="A9B7C6"/>
+          <w:sz w:val="21"/>
+          <w:szCs w:val="21"/>
+        </w:rPr>
+        <w:br/>
+        <w:t>q r u</w:t>
+      </w:r>
+      <w:r>
+        <w:rPr>
+          <w:color w:val="A9B7C6"/>
+          <w:sz w:val="21"/>
+          <w:szCs w:val="21"/>
+        </w:rPr>
+        <w:br/>
+        <w:t>q r v</w:t>
+      </w:r>
+      <w:r>
+        <w:rPr>
+          <w:color w:val="A9B7C6"/>
+          <w:sz w:val="21"/>
+          <w:szCs w:val="21"/>
+        </w:rPr>
+        <w:br/>
+        <w:t>q r w</w:t>
+      </w:r>
+      <w:r>
+        <w:rPr>
+          <w:color w:val="A9B7C6"/>
+          <w:sz w:val="21"/>
+          <w:szCs w:val="21"/>
+        </w:rPr>
+        <w:br/>
+        <w:t>q r x</w:t>
+      </w:r>
+      <w:r>
+        <w:rPr>
+          <w:color w:val="A9B7C6"/>
+          <w:sz w:val="21"/>
+          <w:szCs w:val="21"/>
+        </w:rPr>
+        <w:br/>
+        <w:t>q r y</w:t>
+      </w:r>
+      <w:r>
+        <w:rPr>
+          <w:color w:val="A9B7C6"/>
+          <w:sz w:val="21"/>
+          <w:szCs w:val="21"/>
+        </w:rPr>
+        <w:br/>
+        <w:t>q r z</w:t>
+      </w:r>
+      <w:r>
+        <w:rPr>
+          <w:color w:val="A9B7C6"/>
+          <w:sz w:val="21"/>
+          <w:szCs w:val="21"/>
+        </w:rPr>
+        <w:br/>
+        <w:t>q r A</w:t>
+      </w:r>
+      <w:r>
+        <w:rPr>
+          <w:color w:val="A9B7C6"/>
+          <w:sz w:val="21"/>
+          <w:szCs w:val="21"/>
+        </w:rPr>
+        <w:br/>
+        <w:t>q r B</w:t>
+      </w:r>
+      <w:r>
+        <w:rPr>
+          <w:color w:val="A9B7C6"/>
+          <w:sz w:val="21"/>
+          <w:szCs w:val="21"/>
+        </w:rPr>
+        <w:br/>
+        <w:t>q r C</w:t>
+      </w:r>
+      <w:r>
+        <w:rPr>
+          <w:color w:val="A9B7C6"/>
+          <w:sz w:val="21"/>
+          <w:szCs w:val="21"/>
+        </w:rPr>
+        <w:br/>
+        <w:t>q r D</w:t>
+      </w:r>
+      <w:r>
+        <w:rPr>
+          <w:color w:val="A9B7C6"/>
+          <w:sz w:val="21"/>
+          <w:szCs w:val="21"/>
+        </w:rPr>
+        <w:br/>
+        <w:t>q r E</w:t>
+      </w:r>
+      <w:r>
+        <w:rPr>
+          <w:color w:val="A9B7C6"/>
+          <w:sz w:val="21"/>
+          <w:szCs w:val="21"/>
+        </w:rPr>
+        <w:br/>
+        <w:t>q r F</w:t>
+      </w:r>
+      <w:r>
+        <w:rPr>
+          <w:color w:val="A9B7C6"/>
+          <w:sz w:val="21"/>
+          <w:szCs w:val="21"/>
+        </w:rPr>
+        <w:br/>
+        <w:t>q r G</w:t>
+      </w:r>
+      <w:r>
+        <w:rPr>
+          <w:color w:val="A9B7C6"/>
+          <w:sz w:val="21"/>
+          <w:szCs w:val="21"/>
+        </w:rPr>
+        <w:br/>
+        <w:t>q r H</w:t>
+      </w:r>
+      <w:r>
+        <w:rPr>
+          <w:color w:val="A9B7C6"/>
+          <w:sz w:val="21"/>
+          <w:szCs w:val="21"/>
+        </w:rPr>
+        <w:br/>
+        <w:t>q r I</w:t>
+      </w:r>
+      <w:r>
+        <w:rPr>
+          <w:color w:val="A9B7C6"/>
+          <w:sz w:val="21"/>
+          <w:szCs w:val="21"/>
+        </w:rPr>
+        <w:br/>
+        <w:t>q r J</w:t>
+      </w:r>
+      <w:r>
+        <w:rPr>
+          <w:color w:val="A9B7C6"/>
+          <w:sz w:val="21"/>
+          <w:szCs w:val="21"/>
+        </w:rPr>
+        <w:br/>
+        <w:t>q r K</w:t>
+      </w:r>
+      <w:r>
+        <w:rPr>
+          <w:color w:val="A9B7C6"/>
+          <w:sz w:val="21"/>
+          <w:szCs w:val="21"/>
+        </w:rPr>
+        <w:br/>
+        <w:t>q r L</w:t>
+      </w:r>
+      <w:r>
+        <w:rPr>
+          <w:color w:val="A9B7C6"/>
+          <w:sz w:val="21"/>
+          <w:szCs w:val="21"/>
+        </w:rPr>
+        <w:br/>
+        <w:t>q r M</w:t>
+      </w:r>
+      <w:r>
+        <w:rPr>
+          <w:color w:val="A9B7C6"/>
+          <w:sz w:val="21"/>
+          <w:szCs w:val="21"/>
+        </w:rPr>
+        <w:br/>
+        <w:t>q r N</w:t>
+      </w:r>
+      <w:r>
+        <w:rPr>
+          <w:color w:val="A9B7C6"/>
+          <w:sz w:val="21"/>
+          <w:szCs w:val="21"/>
+        </w:rPr>
+        <w:br/>
+        <w:t>q r O</w:t>
+      </w:r>
+      <w:r>
+        <w:rPr>
+          <w:color w:val="A9B7C6"/>
+          <w:sz w:val="21"/>
+          <w:szCs w:val="21"/>
+        </w:rPr>
+        <w:br/>
+        <w:t>q r P</w:t>
+      </w:r>
+      <w:r>
+        <w:rPr>
+          <w:color w:val="A9B7C6"/>
+          <w:sz w:val="21"/>
+          <w:szCs w:val="21"/>
+        </w:rPr>
+        <w:br/>
+        <w:t>q r Q</w:t>
+      </w:r>
+      <w:r>
+        <w:rPr>
+          <w:color w:val="A9B7C6"/>
+          <w:sz w:val="21"/>
+          <w:szCs w:val="21"/>
+        </w:rPr>
+        <w:br/>
+      </w:r>
+      <w:proofErr w:type="spellStart"/>
+      <w:r>
+        <w:rPr>
+          <w:color w:val="A9B7C6"/>
+          <w:sz w:val="21"/>
+          <w:szCs w:val="21"/>
+        </w:rPr>
+        <w:t>q</w:t>
+      </w:r>
+      <w:proofErr w:type="spellEnd"/>
+      <w:r>
+        <w:rPr>
+          <w:color w:val="A9B7C6"/>
+          <w:sz w:val="21"/>
+          <w:szCs w:val="21"/>
+        </w:rPr>
+        <w:t xml:space="preserve"> r </w:t>
+      </w:r>
+      <w:proofErr w:type="spellStart"/>
+      <w:r>
+        <w:rPr>
+          <w:color w:val="A9B7C6"/>
+          <w:sz w:val="21"/>
+          <w:szCs w:val="21"/>
+        </w:rPr>
+        <w:t>R</w:t>
+      </w:r>
+      <w:proofErr w:type="spellEnd"/>
+      <w:r>
+        <w:rPr>
+          <w:color w:val="A9B7C6"/>
+          <w:sz w:val="21"/>
+          <w:szCs w:val="21"/>
+        </w:rPr>
+        <w:br/>
+        <w:t>q r S</w:t>
+      </w:r>
+      <w:r>
+        <w:rPr>
+          <w:color w:val="A9B7C6"/>
+          <w:sz w:val="21"/>
+          <w:szCs w:val="21"/>
+        </w:rPr>
+        <w:br/>
+        <w:t>q r T</w:t>
+      </w:r>
+      <w:r>
+        <w:rPr>
+          <w:color w:val="A9B7C6"/>
+          <w:sz w:val="21"/>
+          <w:szCs w:val="21"/>
+        </w:rPr>
+        <w:br/>
+        <w:t>q r U</w:t>
+      </w:r>
+      <w:r>
+        <w:rPr>
+          <w:color w:val="A9B7C6"/>
+          <w:sz w:val="21"/>
+          <w:szCs w:val="21"/>
+        </w:rPr>
+        <w:br/>
+        <w:t>q r V</w:t>
+      </w:r>
+      <w:r>
+        <w:rPr>
+          <w:color w:val="A9B7C6"/>
+          <w:sz w:val="21"/>
+          <w:szCs w:val="21"/>
+        </w:rPr>
+        <w:br/>
+        <w:t>q r W</w:t>
+      </w:r>
+      <w:r>
+        <w:rPr>
+          <w:color w:val="A9B7C6"/>
+          <w:sz w:val="21"/>
+          <w:szCs w:val="21"/>
+        </w:rPr>
+        <w:br/>
+        <w:t>q r X</w:t>
+      </w:r>
+      <w:r>
+        <w:rPr>
+          <w:color w:val="A9B7C6"/>
+          <w:sz w:val="21"/>
+          <w:szCs w:val="21"/>
+        </w:rPr>
+        <w:br/>
+        <w:t>q r Y</w:t>
+      </w:r>
+      <w:r>
+        <w:rPr>
+          <w:color w:val="A9B7C6"/>
+          <w:sz w:val="21"/>
+          <w:szCs w:val="21"/>
+        </w:rPr>
+        <w:br/>
+        <w:t>q r Z</w:t>
+      </w:r>
+      <w:r>
+        <w:rPr>
+          <w:color w:val="A9B7C6"/>
+          <w:sz w:val="21"/>
+          <w:szCs w:val="21"/>
+        </w:rPr>
+        <w:br/>
+        <w:t>q r _</w:t>
+      </w:r>
+      <w:r>
+        <w:rPr>
+          <w:color w:val="A9B7C6"/>
+          <w:sz w:val="21"/>
+          <w:szCs w:val="21"/>
+        </w:rPr>
+        <w:br/>
+      </w:r>
+      <w:proofErr w:type="spellStart"/>
+      <w:r>
+        <w:rPr>
+          <w:color w:val="A9B7C6"/>
+          <w:sz w:val="21"/>
+          <w:szCs w:val="21"/>
+        </w:rPr>
+        <w:t>r</w:t>
+      </w:r>
+      <w:proofErr w:type="spellEnd"/>
+      <w:r>
+        <w:rPr>
+          <w:color w:val="A9B7C6"/>
+          <w:sz w:val="21"/>
+          <w:szCs w:val="21"/>
+        </w:rPr>
+        <w:t xml:space="preserve"> </w:t>
+      </w:r>
+      <w:proofErr w:type="spellStart"/>
+      <w:r>
+        <w:rPr>
+          <w:color w:val="A9B7C6"/>
+          <w:sz w:val="21"/>
+          <w:szCs w:val="21"/>
+        </w:rPr>
+        <w:t>r</w:t>
+      </w:r>
+      <w:proofErr w:type="spellEnd"/>
+      <w:r>
+        <w:rPr>
+          <w:color w:val="A9B7C6"/>
+          <w:sz w:val="21"/>
+          <w:szCs w:val="21"/>
+        </w:rPr>
+        <w:t xml:space="preserve"> a</w:t>
+      </w:r>
+      <w:r>
+        <w:rPr>
+          <w:color w:val="A9B7C6"/>
+          <w:sz w:val="21"/>
+          <w:szCs w:val="21"/>
+        </w:rPr>
+        <w:br/>
+        <w:t xml:space="preserve">r </w:t>
+      </w:r>
+      <w:proofErr w:type="spellStart"/>
+      <w:r>
+        <w:rPr>
+          <w:color w:val="A9B7C6"/>
+          <w:sz w:val="21"/>
+          <w:szCs w:val="21"/>
+        </w:rPr>
+        <w:t>r</w:t>
+      </w:r>
+      <w:proofErr w:type="spellEnd"/>
+      <w:r>
+        <w:rPr>
+          <w:color w:val="A9B7C6"/>
+          <w:sz w:val="21"/>
+          <w:szCs w:val="21"/>
+        </w:rPr>
+        <w:t xml:space="preserve"> b</w:t>
+      </w:r>
+      <w:r>
+        <w:rPr>
+          <w:color w:val="A9B7C6"/>
+          <w:sz w:val="21"/>
+          <w:szCs w:val="21"/>
+        </w:rPr>
+        <w:br/>
+        <w:t xml:space="preserve">r </w:t>
+      </w:r>
+      <w:proofErr w:type="spellStart"/>
+      <w:r>
+        <w:rPr>
+          <w:color w:val="A9B7C6"/>
+          <w:sz w:val="21"/>
+          <w:szCs w:val="21"/>
+        </w:rPr>
+        <w:t>r</w:t>
+      </w:r>
+      <w:proofErr w:type="spellEnd"/>
+      <w:r>
+        <w:rPr>
+          <w:color w:val="A9B7C6"/>
+          <w:sz w:val="21"/>
+          <w:szCs w:val="21"/>
+        </w:rPr>
+        <w:t xml:space="preserve"> c</w:t>
+      </w:r>
+      <w:r>
+        <w:rPr>
+          <w:color w:val="A9B7C6"/>
+          <w:sz w:val="21"/>
+          <w:szCs w:val="21"/>
+        </w:rPr>
+        <w:br/>
+        <w:t xml:space="preserve">r </w:t>
+      </w:r>
+      <w:proofErr w:type="spellStart"/>
+      <w:r>
+        <w:rPr>
+          <w:color w:val="A9B7C6"/>
+          <w:sz w:val="21"/>
+          <w:szCs w:val="21"/>
+        </w:rPr>
+        <w:t>r</w:t>
+      </w:r>
+      <w:proofErr w:type="spellEnd"/>
+      <w:r>
+        <w:rPr>
+          <w:color w:val="A9B7C6"/>
+          <w:sz w:val="21"/>
+          <w:szCs w:val="21"/>
+        </w:rPr>
+        <w:t xml:space="preserve"> d</w:t>
+      </w:r>
+      <w:r>
+        <w:rPr>
+          <w:color w:val="A9B7C6"/>
+          <w:sz w:val="21"/>
+          <w:szCs w:val="21"/>
+        </w:rPr>
+        <w:br/>
+        <w:t xml:space="preserve">r </w:t>
+      </w:r>
+      <w:proofErr w:type="spellStart"/>
+      <w:r>
+        <w:rPr>
+          <w:color w:val="A9B7C6"/>
+          <w:sz w:val="21"/>
+          <w:szCs w:val="21"/>
+        </w:rPr>
+        <w:t>r</w:t>
+      </w:r>
+      <w:proofErr w:type="spellEnd"/>
+      <w:r>
+        <w:rPr>
+          <w:color w:val="A9B7C6"/>
+          <w:sz w:val="21"/>
+          <w:szCs w:val="21"/>
+        </w:rPr>
+        <w:t xml:space="preserve"> e</w:t>
+      </w:r>
+      <w:r>
+        <w:rPr>
+          <w:color w:val="A9B7C6"/>
+          <w:sz w:val="21"/>
+          <w:szCs w:val="21"/>
+        </w:rPr>
+        <w:br/>
+        <w:t xml:space="preserve">r </w:t>
+      </w:r>
+      <w:proofErr w:type="spellStart"/>
+      <w:r>
+        <w:rPr>
+          <w:color w:val="A9B7C6"/>
+          <w:sz w:val="21"/>
+          <w:szCs w:val="21"/>
+        </w:rPr>
+        <w:t>r</w:t>
+      </w:r>
+      <w:proofErr w:type="spellEnd"/>
+      <w:r>
+        <w:rPr>
+          <w:color w:val="A9B7C6"/>
+          <w:sz w:val="21"/>
+          <w:szCs w:val="21"/>
+        </w:rPr>
+        <w:t xml:space="preserve"> f</w:t>
+      </w:r>
+      <w:r>
+        <w:rPr>
+          <w:color w:val="A9B7C6"/>
+          <w:sz w:val="21"/>
+          <w:szCs w:val="21"/>
+        </w:rPr>
+        <w:br/>
+        <w:t xml:space="preserve">r </w:t>
+      </w:r>
+      <w:proofErr w:type="spellStart"/>
+      <w:r>
+        <w:rPr>
+          <w:color w:val="A9B7C6"/>
+          <w:sz w:val="21"/>
+          <w:szCs w:val="21"/>
+        </w:rPr>
+        <w:t>r</w:t>
+      </w:r>
+      <w:proofErr w:type="spellEnd"/>
+      <w:r>
+        <w:rPr>
+          <w:color w:val="A9B7C6"/>
+          <w:sz w:val="21"/>
+          <w:szCs w:val="21"/>
+        </w:rPr>
+        <w:t xml:space="preserve"> g</w:t>
+      </w:r>
+      <w:r>
+        <w:rPr>
+          <w:color w:val="A9B7C6"/>
+          <w:sz w:val="21"/>
+          <w:szCs w:val="21"/>
+        </w:rPr>
+        <w:br/>
+        <w:t xml:space="preserve">r </w:t>
+      </w:r>
+      <w:proofErr w:type="spellStart"/>
+      <w:r>
+        <w:rPr>
+          <w:color w:val="A9B7C6"/>
+          <w:sz w:val="21"/>
+          <w:szCs w:val="21"/>
+        </w:rPr>
+        <w:t>r</w:t>
+      </w:r>
+      <w:proofErr w:type="spellEnd"/>
+      <w:r>
+        <w:rPr>
+          <w:color w:val="A9B7C6"/>
+          <w:sz w:val="21"/>
+          <w:szCs w:val="21"/>
+        </w:rPr>
+        <w:t xml:space="preserve"> h</w:t>
+      </w:r>
+      <w:r>
+        <w:rPr>
+          <w:color w:val="A9B7C6"/>
+          <w:sz w:val="21"/>
+          <w:szCs w:val="21"/>
+        </w:rPr>
+        <w:br/>
+        <w:t xml:space="preserve">r </w:t>
+      </w:r>
+      <w:proofErr w:type="spellStart"/>
+      <w:r>
+        <w:rPr>
+          <w:color w:val="A9B7C6"/>
+          <w:sz w:val="21"/>
+          <w:szCs w:val="21"/>
+        </w:rPr>
+        <w:t>r</w:t>
+      </w:r>
+      <w:proofErr w:type="spellEnd"/>
+      <w:r>
+        <w:rPr>
+          <w:color w:val="A9B7C6"/>
+          <w:sz w:val="21"/>
+          <w:szCs w:val="21"/>
+        </w:rPr>
+        <w:t xml:space="preserve"> i</w:t>
+      </w:r>
+      <w:r>
+        <w:rPr>
+          <w:color w:val="A9B7C6"/>
+          <w:sz w:val="21"/>
+          <w:szCs w:val="21"/>
+        </w:rPr>
+        <w:br/>
+        <w:t xml:space="preserve">r </w:t>
+      </w:r>
+      <w:proofErr w:type="spellStart"/>
+      <w:r>
+        <w:rPr>
+          <w:color w:val="A9B7C6"/>
+          <w:sz w:val="21"/>
+          <w:szCs w:val="21"/>
+        </w:rPr>
+        <w:t>r</w:t>
+      </w:r>
+      <w:proofErr w:type="spellEnd"/>
+      <w:r>
+        <w:rPr>
+          <w:color w:val="A9B7C6"/>
+          <w:sz w:val="21"/>
+          <w:szCs w:val="21"/>
+        </w:rPr>
+        <w:t xml:space="preserve"> j</w:t>
+      </w:r>
+      <w:r>
+        <w:rPr>
+          <w:color w:val="A9B7C6"/>
+          <w:sz w:val="21"/>
+          <w:szCs w:val="21"/>
+        </w:rPr>
+        <w:br/>
+        <w:t xml:space="preserve">r </w:t>
+      </w:r>
+      <w:proofErr w:type="spellStart"/>
+      <w:r>
+        <w:rPr>
+          <w:color w:val="A9B7C6"/>
+          <w:sz w:val="21"/>
+          <w:szCs w:val="21"/>
+        </w:rPr>
+        <w:t>r</w:t>
+      </w:r>
+      <w:proofErr w:type="spellEnd"/>
+      <w:r>
+        <w:rPr>
+          <w:color w:val="A9B7C6"/>
+          <w:sz w:val="21"/>
+          <w:szCs w:val="21"/>
+        </w:rPr>
+        <w:t xml:space="preserve"> k</w:t>
+      </w:r>
+      <w:r>
+        <w:rPr>
+          <w:color w:val="A9B7C6"/>
+          <w:sz w:val="21"/>
+          <w:szCs w:val="21"/>
+        </w:rPr>
+        <w:br/>
+        <w:t xml:space="preserve">r </w:t>
+      </w:r>
+      <w:proofErr w:type="spellStart"/>
+      <w:r>
+        <w:rPr>
+          <w:color w:val="A9B7C6"/>
+          <w:sz w:val="21"/>
+          <w:szCs w:val="21"/>
+        </w:rPr>
+        <w:t>r</w:t>
+      </w:r>
+      <w:proofErr w:type="spellEnd"/>
+      <w:r>
+        <w:rPr>
+          <w:color w:val="A9B7C6"/>
+          <w:sz w:val="21"/>
+          <w:szCs w:val="21"/>
+        </w:rPr>
+        <w:t xml:space="preserve"> l</w:t>
+      </w:r>
+      <w:r>
+        <w:rPr>
+          <w:color w:val="A9B7C6"/>
+          <w:sz w:val="21"/>
+          <w:szCs w:val="21"/>
+        </w:rPr>
+        <w:br/>
+        <w:t xml:space="preserve">r </w:t>
+      </w:r>
+      <w:proofErr w:type="spellStart"/>
+      <w:r>
+        <w:rPr>
+          <w:color w:val="A9B7C6"/>
+          <w:sz w:val="21"/>
+          <w:szCs w:val="21"/>
+        </w:rPr>
+        <w:t>r</w:t>
+      </w:r>
+      <w:proofErr w:type="spellEnd"/>
+      <w:r>
+        <w:rPr>
+          <w:color w:val="A9B7C6"/>
+          <w:sz w:val="21"/>
+          <w:szCs w:val="21"/>
+        </w:rPr>
+        <w:t xml:space="preserve"> m</w:t>
+      </w:r>
+      <w:r>
+        <w:rPr>
+          <w:color w:val="A9B7C6"/>
+          <w:sz w:val="21"/>
+          <w:szCs w:val="21"/>
+        </w:rPr>
+        <w:br/>
+        <w:t xml:space="preserve">r </w:t>
+      </w:r>
+      <w:proofErr w:type="spellStart"/>
+      <w:r>
+        <w:rPr>
+          <w:color w:val="A9B7C6"/>
+          <w:sz w:val="21"/>
+          <w:szCs w:val="21"/>
+        </w:rPr>
+        <w:t>r</w:t>
+      </w:r>
+      <w:proofErr w:type="spellEnd"/>
+      <w:r>
+        <w:rPr>
+          <w:color w:val="A9B7C6"/>
+          <w:sz w:val="21"/>
+          <w:szCs w:val="21"/>
+        </w:rPr>
+        <w:t xml:space="preserve"> n</w:t>
+      </w:r>
+      <w:r>
+        <w:rPr>
+          <w:color w:val="A9B7C6"/>
+          <w:sz w:val="21"/>
+          <w:szCs w:val="21"/>
+        </w:rPr>
+        <w:br/>
+        <w:t xml:space="preserve">r </w:t>
+      </w:r>
+      <w:proofErr w:type="spellStart"/>
+      <w:r>
+        <w:rPr>
+          <w:color w:val="A9B7C6"/>
+          <w:sz w:val="21"/>
+          <w:szCs w:val="21"/>
+        </w:rPr>
+        <w:t>r</w:t>
+      </w:r>
+      <w:proofErr w:type="spellEnd"/>
+      <w:r>
+        <w:rPr>
+          <w:color w:val="A9B7C6"/>
+          <w:sz w:val="21"/>
+          <w:szCs w:val="21"/>
+        </w:rPr>
+        <w:t xml:space="preserve"> o</w:t>
+      </w:r>
+      <w:r>
+        <w:rPr>
+          <w:color w:val="A9B7C6"/>
+          <w:sz w:val="21"/>
+          <w:szCs w:val="21"/>
+        </w:rPr>
+        <w:br/>
+        <w:t xml:space="preserve">r </w:t>
+      </w:r>
+      <w:proofErr w:type="spellStart"/>
+      <w:r>
+        <w:rPr>
+          <w:color w:val="A9B7C6"/>
+          <w:sz w:val="21"/>
+          <w:szCs w:val="21"/>
+        </w:rPr>
+        <w:t>r</w:t>
+      </w:r>
+      <w:proofErr w:type="spellEnd"/>
+      <w:r>
+        <w:rPr>
+          <w:color w:val="A9B7C6"/>
+          <w:sz w:val="21"/>
+          <w:szCs w:val="21"/>
+        </w:rPr>
+        <w:t xml:space="preserve"> p</w:t>
+      </w:r>
+      <w:r>
+        <w:rPr>
+          <w:color w:val="A9B7C6"/>
+          <w:sz w:val="21"/>
+          <w:szCs w:val="21"/>
+        </w:rPr>
+        <w:br/>
+        <w:t xml:space="preserve">r </w:t>
+      </w:r>
+      <w:proofErr w:type="spellStart"/>
+      <w:r>
+        <w:rPr>
+          <w:color w:val="A9B7C6"/>
+          <w:sz w:val="21"/>
+          <w:szCs w:val="21"/>
+        </w:rPr>
+        <w:t>r</w:t>
+      </w:r>
+      <w:proofErr w:type="spellEnd"/>
+      <w:r>
+        <w:rPr>
+          <w:color w:val="A9B7C6"/>
+          <w:sz w:val="21"/>
+          <w:szCs w:val="21"/>
+        </w:rPr>
+        <w:t xml:space="preserve"> q</w:t>
+      </w:r>
+      <w:r>
+        <w:rPr>
+          <w:color w:val="A9B7C6"/>
+          <w:sz w:val="21"/>
+          <w:szCs w:val="21"/>
+        </w:rPr>
+        <w:br/>
+        <w:t xml:space="preserve">r </w:t>
+      </w:r>
+      <w:proofErr w:type="spellStart"/>
+      <w:r>
+        <w:rPr>
+          <w:color w:val="A9B7C6"/>
+          <w:sz w:val="21"/>
+          <w:szCs w:val="21"/>
+        </w:rPr>
+        <w:t>r</w:t>
+      </w:r>
+      <w:proofErr w:type="spellEnd"/>
+      <w:r>
+        <w:rPr>
+          <w:color w:val="A9B7C6"/>
+          <w:sz w:val="21"/>
+          <w:szCs w:val="21"/>
+        </w:rPr>
+        <w:t xml:space="preserve"> </w:t>
+      </w:r>
+      <w:proofErr w:type="spellStart"/>
+      <w:r>
+        <w:rPr>
+          <w:color w:val="A9B7C6"/>
+          <w:sz w:val="21"/>
+          <w:szCs w:val="21"/>
+        </w:rPr>
+        <w:t>r</w:t>
+      </w:r>
+      <w:proofErr w:type="spellEnd"/>
+      <w:r>
+        <w:rPr>
+          <w:color w:val="A9B7C6"/>
+          <w:sz w:val="21"/>
+          <w:szCs w:val="21"/>
+        </w:rPr>
+        <w:br/>
+      </w:r>
+      <w:proofErr w:type="spellStart"/>
+      <w:r>
+        <w:rPr>
+          <w:color w:val="A9B7C6"/>
+          <w:sz w:val="21"/>
+          <w:szCs w:val="21"/>
+        </w:rPr>
+        <w:t>r</w:t>
+      </w:r>
+      <w:proofErr w:type="spellEnd"/>
+      <w:r>
+        <w:rPr>
+          <w:color w:val="A9B7C6"/>
+          <w:sz w:val="21"/>
+          <w:szCs w:val="21"/>
+        </w:rPr>
+        <w:t xml:space="preserve"> </w:t>
+      </w:r>
+      <w:proofErr w:type="spellStart"/>
+      <w:r>
+        <w:rPr>
+          <w:color w:val="A9B7C6"/>
+          <w:sz w:val="21"/>
+          <w:szCs w:val="21"/>
+        </w:rPr>
+        <w:t>r</w:t>
+      </w:r>
+      <w:proofErr w:type="spellEnd"/>
+      <w:r>
+        <w:rPr>
+          <w:color w:val="A9B7C6"/>
+          <w:sz w:val="21"/>
+          <w:szCs w:val="21"/>
+        </w:rPr>
+        <w:t xml:space="preserve"> s</w:t>
+      </w:r>
+      <w:r>
+        <w:rPr>
+          <w:color w:val="A9B7C6"/>
+          <w:sz w:val="21"/>
+          <w:szCs w:val="21"/>
+        </w:rPr>
+        <w:br/>
+        <w:t xml:space="preserve">r </w:t>
+      </w:r>
+      <w:proofErr w:type="spellStart"/>
+      <w:r>
+        <w:rPr>
+          <w:color w:val="A9B7C6"/>
+          <w:sz w:val="21"/>
+          <w:szCs w:val="21"/>
+        </w:rPr>
+        <w:t>r</w:t>
+      </w:r>
+      <w:proofErr w:type="spellEnd"/>
+      <w:r>
+        <w:rPr>
+          <w:color w:val="A9B7C6"/>
+          <w:sz w:val="21"/>
+          <w:szCs w:val="21"/>
+        </w:rPr>
+        <w:t xml:space="preserve"> t</w:t>
+      </w:r>
+      <w:r>
+        <w:rPr>
+          <w:color w:val="A9B7C6"/>
+          <w:sz w:val="21"/>
+          <w:szCs w:val="21"/>
+        </w:rPr>
+        <w:br/>
+        <w:t xml:space="preserve">r </w:t>
+      </w:r>
+      <w:proofErr w:type="spellStart"/>
+      <w:r>
+        <w:rPr>
+          <w:color w:val="A9B7C6"/>
+          <w:sz w:val="21"/>
+          <w:szCs w:val="21"/>
+        </w:rPr>
+        <w:t>r</w:t>
+      </w:r>
+      <w:proofErr w:type="spellEnd"/>
+      <w:r>
+        <w:rPr>
+          <w:color w:val="A9B7C6"/>
+          <w:sz w:val="21"/>
+          <w:szCs w:val="21"/>
+        </w:rPr>
+        <w:t xml:space="preserve"> u</w:t>
+      </w:r>
+      <w:r>
+        <w:rPr>
+          <w:color w:val="A9B7C6"/>
+          <w:sz w:val="21"/>
+          <w:szCs w:val="21"/>
+        </w:rPr>
+        <w:br/>
+        <w:t xml:space="preserve">r </w:t>
+      </w:r>
+      <w:proofErr w:type="spellStart"/>
+      <w:r>
+        <w:rPr>
+          <w:color w:val="A9B7C6"/>
+          <w:sz w:val="21"/>
+          <w:szCs w:val="21"/>
+        </w:rPr>
+        <w:t>r</w:t>
+      </w:r>
+      <w:proofErr w:type="spellEnd"/>
+      <w:r>
+        <w:rPr>
+          <w:color w:val="A9B7C6"/>
+          <w:sz w:val="21"/>
+          <w:szCs w:val="21"/>
+        </w:rPr>
+        <w:t xml:space="preserve"> v</w:t>
+      </w:r>
+      <w:r>
+        <w:rPr>
+          <w:color w:val="A9B7C6"/>
+          <w:sz w:val="21"/>
+          <w:szCs w:val="21"/>
+        </w:rPr>
+        <w:br/>
+        <w:t xml:space="preserve">r </w:t>
+      </w:r>
+      <w:proofErr w:type="spellStart"/>
+      <w:r>
+        <w:rPr>
+          <w:color w:val="A9B7C6"/>
+          <w:sz w:val="21"/>
+          <w:szCs w:val="21"/>
+        </w:rPr>
+        <w:t>r</w:t>
+      </w:r>
+      <w:proofErr w:type="spellEnd"/>
+      <w:r>
+        <w:rPr>
+          <w:color w:val="A9B7C6"/>
+          <w:sz w:val="21"/>
+          <w:szCs w:val="21"/>
+        </w:rPr>
+        <w:t xml:space="preserve"> w</w:t>
+      </w:r>
+      <w:r>
+        <w:rPr>
+          <w:color w:val="A9B7C6"/>
+          <w:sz w:val="21"/>
+          <w:szCs w:val="21"/>
+        </w:rPr>
+        <w:br/>
+        <w:t xml:space="preserve">r </w:t>
+      </w:r>
+      <w:proofErr w:type="spellStart"/>
+      <w:r>
+        <w:rPr>
+          <w:color w:val="A9B7C6"/>
+          <w:sz w:val="21"/>
+          <w:szCs w:val="21"/>
+        </w:rPr>
+        <w:t>r</w:t>
+      </w:r>
+      <w:proofErr w:type="spellEnd"/>
+      <w:r>
+        <w:rPr>
+          <w:color w:val="A9B7C6"/>
+          <w:sz w:val="21"/>
+          <w:szCs w:val="21"/>
+        </w:rPr>
+        <w:t xml:space="preserve"> x</w:t>
+      </w:r>
+      <w:r>
+        <w:rPr>
+          <w:color w:val="A9B7C6"/>
+          <w:sz w:val="21"/>
+          <w:szCs w:val="21"/>
+        </w:rPr>
+        <w:br/>
+        <w:t xml:space="preserve">r </w:t>
+      </w:r>
+      <w:proofErr w:type="spellStart"/>
+      <w:r>
+        <w:rPr>
+          <w:color w:val="A9B7C6"/>
+          <w:sz w:val="21"/>
+          <w:szCs w:val="21"/>
+        </w:rPr>
+        <w:t>r</w:t>
+      </w:r>
+      <w:proofErr w:type="spellEnd"/>
+      <w:r>
+        <w:rPr>
+          <w:color w:val="A9B7C6"/>
+          <w:sz w:val="21"/>
+          <w:szCs w:val="21"/>
+        </w:rPr>
+        <w:t xml:space="preserve"> y</w:t>
+      </w:r>
+      <w:r>
+        <w:rPr>
+          <w:color w:val="A9B7C6"/>
+          <w:sz w:val="21"/>
+          <w:szCs w:val="21"/>
+        </w:rPr>
+        <w:br/>
+        <w:t xml:space="preserve">r </w:t>
+      </w:r>
+      <w:proofErr w:type="spellStart"/>
+      <w:r>
+        <w:rPr>
+          <w:color w:val="A9B7C6"/>
+          <w:sz w:val="21"/>
+          <w:szCs w:val="21"/>
+        </w:rPr>
+        <w:t>r</w:t>
+      </w:r>
+      <w:proofErr w:type="spellEnd"/>
+      <w:r>
+        <w:rPr>
+          <w:color w:val="A9B7C6"/>
+          <w:sz w:val="21"/>
+          <w:szCs w:val="21"/>
+        </w:rPr>
+        <w:t xml:space="preserve"> z</w:t>
+      </w:r>
+      <w:r>
+        <w:rPr>
+          <w:color w:val="A9B7C6"/>
+          <w:sz w:val="21"/>
+          <w:szCs w:val="21"/>
+        </w:rPr>
+        <w:br/>
+        <w:t xml:space="preserve">r </w:t>
+      </w:r>
+      <w:proofErr w:type="spellStart"/>
+      <w:r>
+        <w:rPr>
+          <w:color w:val="A9B7C6"/>
+          <w:sz w:val="21"/>
+          <w:szCs w:val="21"/>
+        </w:rPr>
+        <w:t>r</w:t>
+      </w:r>
+      <w:proofErr w:type="spellEnd"/>
+      <w:r>
+        <w:rPr>
+          <w:color w:val="A9B7C6"/>
+          <w:sz w:val="21"/>
+          <w:szCs w:val="21"/>
+        </w:rPr>
+        <w:t xml:space="preserve"> A</w:t>
+      </w:r>
+      <w:r>
+        <w:rPr>
+          <w:color w:val="A9B7C6"/>
+          <w:sz w:val="21"/>
+          <w:szCs w:val="21"/>
+        </w:rPr>
+        <w:br/>
+        <w:t xml:space="preserve">r </w:t>
+      </w:r>
+      <w:proofErr w:type="spellStart"/>
+      <w:r>
+        <w:rPr>
+          <w:color w:val="A9B7C6"/>
+          <w:sz w:val="21"/>
+          <w:szCs w:val="21"/>
+        </w:rPr>
+        <w:t>r</w:t>
+      </w:r>
+      <w:proofErr w:type="spellEnd"/>
+      <w:r>
+        <w:rPr>
+          <w:color w:val="A9B7C6"/>
+          <w:sz w:val="21"/>
+          <w:szCs w:val="21"/>
+        </w:rPr>
+        <w:t xml:space="preserve"> B</w:t>
+      </w:r>
+      <w:r>
+        <w:rPr>
+          <w:color w:val="A9B7C6"/>
+          <w:sz w:val="21"/>
+          <w:szCs w:val="21"/>
+        </w:rPr>
+        <w:br/>
+        <w:t xml:space="preserve">r </w:t>
+      </w:r>
+      <w:proofErr w:type="spellStart"/>
+      <w:r>
+        <w:rPr>
+          <w:color w:val="A9B7C6"/>
+          <w:sz w:val="21"/>
+          <w:szCs w:val="21"/>
+        </w:rPr>
+        <w:t>r</w:t>
+      </w:r>
+      <w:proofErr w:type="spellEnd"/>
+      <w:r>
+        <w:rPr>
+          <w:color w:val="A9B7C6"/>
+          <w:sz w:val="21"/>
+          <w:szCs w:val="21"/>
+        </w:rPr>
+        <w:t xml:space="preserve"> C</w:t>
+      </w:r>
+      <w:r>
+        <w:rPr>
+          <w:color w:val="A9B7C6"/>
+          <w:sz w:val="21"/>
+          <w:szCs w:val="21"/>
+        </w:rPr>
+        <w:br/>
+        <w:t xml:space="preserve">r </w:t>
+      </w:r>
+      <w:proofErr w:type="spellStart"/>
+      <w:r>
+        <w:rPr>
+          <w:color w:val="A9B7C6"/>
+          <w:sz w:val="21"/>
+          <w:szCs w:val="21"/>
+        </w:rPr>
+        <w:t>r</w:t>
+      </w:r>
+      <w:proofErr w:type="spellEnd"/>
+      <w:r>
+        <w:rPr>
+          <w:color w:val="A9B7C6"/>
+          <w:sz w:val="21"/>
+          <w:szCs w:val="21"/>
+        </w:rPr>
+        <w:t xml:space="preserve"> D</w:t>
+      </w:r>
+      <w:r>
+        <w:rPr>
+          <w:color w:val="A9B7C6"/>
+          <w:sz w:val="21"/>
+          <w:szCs w:val="21"/>
+        </w:rPr>
+        <w:br/>
+        <w:t xml:space="preserve">r </w:t>
+      </w:r>
+      <w:proofErr w:type="spellStart"/>
+      <w:r>
+        <w:rPr>
+          <w:color w:val="A9B7C6"/>
+          <w:sz w:val="21"/>
+          <w:szCs w:val="21"/>
+        </w:rPr>
+        <w:t>r</w:t>
+      </w:r>
+      <w:proofErr w:type="spellEnd"/>
+      <w:r>
+        <w:rPr>
+          <w:color w:val="A9B7C6"/>
+          <w:sz w:val="21"/>
+          <w:szCs w:val="21"/>
+        </w:rPr>
+        <w:t xml:space="preserve"> E</w:t>
+      </w:r>
+      <w:r>
+        <w:rPr>
+          <w:color w:val="A9B7C6"/>
+          <w:sz w:val="21"/>
+          <w:szCs w:val="21"/>
+        </w:rPr>
+        <w:br/>
+        <w:t xml:space="preserve">r </w:t>
+      </w:r>
+      <w:proofErr w:type="spellStart"/>
+      <w:r>
+        <w:rPr>
+          <w:color w:val="A9B7C6"/>
+          <w:sz w:val="21"/>
+          <w:szCs w:val="21"/>
+        </w:rPr>
+        <w:t>r</w:t>
+      </w:r>
+      <w:proofErr w:type="spellEnd"/>
+      <w:r>
+        <w:rPr>
+          <w:color w:val="A9B7C6"/>
+          <w:sz w:val="21"/>
+          <w:szCs w:val="21"/>
+        </w:rPr>
+        <w:t xml:space="preserve"> F</w:t>
+      </w:r>
+      <w:r>
+        <w:rPr>
+          <w:color w:val="A9B7C6"/>
+          <w:sz w:val="21"/>
+          <w:szCs w:val="21"/>
+        </w:rPr>
+        <w:br/>
+        <w:t xml:space="preserve">r </w:t>
+      </w:r>
+      <w:proofErr w:type="spellStart"/>
+      <w:r>
+        <w:rPr>
+          <w:color w:val="A9B7C6"/>
+          <w:sz w:val="21"/>
+          <w:szCs w:val="21"/>
+        </w:rPr>
+        <w:t>r</w:t>
+      </w:r>
+      <w:proofErr w:type="spellEnd"/>
+      <w:r>
+        <w:rPr>
+          <w:color w:val="A9B7C6"/>
+          <w:sz w:val="21"/>
+          <w:szCs w:val="21"/>
+        </w:rPr>
+        <w:t xml:space="preserve"> G</w:t>
+      </w:r>
+      <w:r>
+        <w:rPr>
+          <w:color w:val="A9B7C6"/>
+          <w:sz w:val="21"/>
+          <w:szCs w:val="21"/>
+        </w:rPr>
+        <w:br/>
+        <w:t xml:space="preserve">r </w:t>
+      </w:r>
+      <w:proofErr w:type="spellStart"/>
+      <w:r>
+        <w:rPr>
+          <w:color w:val="A9B7C6"/>
+          <w:sz w:val="21"/>
+          <w:szCs w:val="21"/>
+        </w:rPr>
+        <w:t>r</w:t>
+      </w:r>
+      <w:proofErr w:type="spellEnd"/>
+      <w:r>
+        <w:rPr>
+          <w:color w:val="A9B7C6"/>
+          <w:sz w:val="21"/>
+          <w:szCs w:val="21"/>
+        </w:rPr>
+        <w:t xml:space="preserve"> H</w:t>
+      </w:r>
+      <w:r>
+        <w:rPr>
+          <w:color w:val="A9B7C6"/>
+          <w:sz w:val="21"/>
+          <w:szCs w:val="21"/>
+        </w:rPr>
+        <w:br/>
+        <w:t xml:space="preserve">r </w:t>
+      </w:r>
+      <w:proofErr w:type="spellStart"/>
+      <w:r>
+        <w:rPr>
+          <w:color w:val="A9B7C6"/>
+          <w:sz w:val="21"/>
+          <w:szCs w:val="21"/>
+        </w:rPr>
+        <w:t>r</w:t>
+      </w:r>
+      <w:proofErr w:type="spellEnd"/>
+      <w:r>
+        <w:rPr>
+          <w:color w:val="A9B7C6"/>
+          <w:sz w:val="21"/>
+          <w:szCs w:val="21"/>
+        </w:rPr>
+        <w:t xml:space="preserve"> I</w:t>
+      </w:r>
+      <w:r>
+        <w:rPr>
+          <w:color w:val="A9B7C6"/>
+          <w:sz w:val="21"/>
+          <w:szCs w:val="21"/>
+        </w:rPr>
+        <w:br/>
+        <w:t xml:space="preserve">r </w:t>
+      </w:r>
+      <w:proofErr w:type="spellStart"/>
+      <w:r>
+        <w:rPr>
+          <w:color w:val="A9B7C6"/>
+          <w:sz w:val="21"/>
+          <w:szCs w:val="21"/>
+        </w:rPr>
+        <w:t>r</w:t>
+      </w:r>
+      <w:proofErr w:type="spellEnd"/>
+      <w:r>
+        <w:rPr>
+          <w:color w:val="A9B7C6"/>
+          <w:sz w:val="21"/>
+          <w:szCs w:val="21"/>
+        </w:rPr>
+        <w:t xml:space="preserve"> J</w:t>
+      </w:r>
+      <w:r>
+        <w:rPr>
+          <w:color w:val="A9B7C6"/>
+          <w:sz w:val="21"/>
+          <w:szCs w:val="21"/>
+        </w:rPr>
+        <w:br/>
+        <w:t xml:space="preserve">r </w:t>
+      </w:r>
+      <w:proofErr w:type="spellStart"/>
+      <w:r>
+        <w:rPr>
+          <w:color w:val="A9B7C6"/>
+          <w:sz w:val="21"/>
+          <w:szCs w:val="21"/>
+        </w:rPr>
+        <w:t>r</w:t>
+      </w:r>
+      <w:proofErr w:type="spellEnd"/>
+      <w:r>
+        <w:rPr>
+          <w:color w:val="A9B7C6"/>
+          <w:sz w:val="21"/>
+          <w:szCs w:val="21"/>
+        </w:rPr>
+        <w:t xml:space="preserve"> K</w:t>
+      </w:r>
+      <w:r>
+        <w:rPr>
+          <w:color w:val="A9B7C6"/>
+          <w:sz w:val="21"/>
+          <w:szCs w:val="21"/>
+        </w:rPr>
+        <w:br/>
+        <w:t xml:space="preserve">r </w:t>
+      </w:r>
+      <w:proofErr w:type="spellStart"/>
+      <w:r>
+        <w:rPr>
+          <w:color w:val="A9B7C6"/>
+          <w:sz w:val="21"/>
+          <w:szCs w:val="21"/>
+        </w:rPr>
+        <w:t>r</w:t>
+      </w:r>
+      <w:proofErr w:type="spellEnd"/>
+      <w:r>
+        <w:rPr>
+          <w:color w:val="A9B7C6"/>
+          <w:sz w:val="21"/>
+          <w:szCs w:val="21"/>
+        </w:rPr>
+        <w:t xml:space="preserve"> L</w:t>
+      </w:r>
+      <w:r>
+        <w:rPr>
+          <w:color w:val="A9B7C6"/>
+          <w:sz w:val="21"/>
+          <w:szCs w:val="21"/>
+        </w:rPr>
+        <w:br/>
+        <w:t xml:space="preserve">r </w:t>
+      </w:r>
+      <w:proofErr w:type="spellStart"/>
+      <w:r>
+        <w:rPr>
+          <w:color w:val="A9B7C6"/>
+          <w:sz w:val="21"/>
+          <w:szCs w:val="21"/>
+        </w:rPr>
+        <w:t>r</w:t>
+      </w:r>
+      <w:proofErr w:type="spellEnd"/>
+      <w:r>
+        <w:rPr>
+          <w:color w:val="A9B7C6"/>
+          <w:sz w:val="21"/>
+          <w:szCs w:val="21"/>
+        </w:rPr>
+        <w:t xml:space="preserve"> M</w:t>
+      </w:r>
+      <w:r>
+        <w:rPr>
+          <w:color w:val="A9B7C6"/>
+          <w:sz w:val="21"/>
+          <w:szCs w:val="21"/>
+        </w:rPr>
+        <w:br/>
+        <w:t xml:space="preserve">r </w:t>
+      </w:r>
+      <w:proofErr w:type="spellStart"/>
+      <w:r>
+        <w:rPr>
+          <w:color w:val="A9B7C6"/>
+          <w:sz w:val="21"/>
+          <w:szCs w:val="21"/>
+        </w:rPr>
+        <w:t>r</w:t>
+      </w:r>
+      <w:proofErr w:type="spellEnd"/>
+      <w:r>
+        <w:rPr>
+          <w:color w:val="A9B7C6"/>
+          <w:sz w:val="21"/>
+          <w:szCs w:val="21"/>
+        </w:rPr>
+        <w:t xml:space="preserve"> N</w:t>
+      </w:r>
+      <w:r>
+        <w:rPr>
+          <w:color w:val="A9B7C6"/>
+          <w:sz w:val="21"/>
+          <w:szCs w:val="21"/>
+        </w:rPr>
+        <w:br/>
+        <w:t xml:space="preserve">r </w:t>
+      </w:r>
+      <w:proofErr w:type="spellStart"/>
+      <w:r>
+        <w:rPr>
+          <w:color w:val="A9B7C6"/>
+          <w:sz w:val="21"/>
+          <w:szCs w:val="21"/>
+        </w:rPr>
+        <w:t>r</w:t>
+      </w:r>
+      <w:proofErr w:type="spellEnd"/>
+      <w:r>
+        <w:rPr>
+          <w:color w:val="A9B7C6"/>
+          <w:sz w:val="21"/>
+          <w:szCs w:val="21"/>
+        </w:rPr>
+        <w:t xml:space="preserve"> O</w:t>
+      </w:r>
+      <w:r>
+        <w:rPr>
+          <w:color w:val="A9B7C6"/>
+          <w:sz w:val="21"/>
+          <w:szCs w:val="21"/>
+        </w:rPr>
+        <w:br/>
+        <w:t xml:space="preserve">r </w:t>
+      </w:r>
+      <w:proofErr w:type="spellStart"/>
+      <w:r>
+        <w:rPr>
+          <w:color w:val="A9B7C6"/>
+          <w:sz w:val="21"/>
+          <w:szCs w:val="21"/>
+        </w:rPr>
+        <w:t>r</w:t>
+      </w:r>
+      <w:proofErr w:type="spellEnd"/>
+      <w:r>
+        <w:rPr>
+          <w:color w:val="A9B7C6"/>
+          <w:sz w:val="21"/>
+          <w:szCs w:val="21"/>
+        </w:rPr>
+        <w:t xml:space="preserve"> P</w:t>
+      </w:r>
+      <w:r>
+        <w:rPr>
+          <w:color w:val="A9B7C6"/>
+          <w:sz w:val="21"/>
+          <w:szCs w:val="21"/>
+        </w:rPr>
+        <w:br/>
+        <w:t xml:space="preserve">r </w:t>
+      </w:r>
+      <w:proofErr w:type="spellStart"/>
+      <w:r>
+        <w:rPr>
+          <w:color w:val="A9B7C6"/>
+          <w:sz w:val="21"/>
+          <w:szCs w:val="21"/>
+        </w:rPr>
+        <w:t>r</w:t>
+      </w:r>
+      <w:proofErr w:type="spellEnd"/>
+      <w:r>
+        <w:rPr>
+          <w:color w:val="A9B7C6"/>
+          <w:sz w:val="21"/>
+          <w:szCs w:val="21"/>
+        </w:rPr>
+        <w:t xml:space="preserve"> Q</w:t>
+      </w:r>
+      <w:r>
+        <w:rPr>
+          <w:color w:val="A9B7C6"/>
+          <w:sz w:val="21"/>
+          <w:szCs w:val="21"/>
+        </w:rPr>
+        <w:br/>
+        <w:t xml:space="preserve">r </w:t>
+      </w:r>
+      <w:proofErr w:type="spellStart"/>
+      <w:r>
+        <w:rPr>
+          <w:color w:val="A9B7C6"/>
+          <w:sz w:val="21"/>
+          <w:szCs w:val="21"/>
+        </w:rPr>
+        <w:t>r</w:t>
+      </w:r>
+      <w:proofErr w:type="spellEnd"/>
+      <w:r>
+        <w:rPr>
+          <w:color w:val="A9B7C6"/>
+          <w:sz w:val="21"/>
+          <w:szCs w:val="21"/>
+        </w:rPr>
+        <w:t xml:space="preserve"> </w:t>
+      </w:r>
+      <w:proofErr w:type="spellStart"/>
+      <w:r>
+        <w:rPr>
+          <w:color w:val="A9B7C6"/>
+          <w:sz w:val="21"/>
+          <w:szCs w:val="21"/>
+        </w:rPr>
+        <w:t>R</w:t>
+      </w:r>
+      <w:proofErr w:type="spellEnd"/>
+      <w:r>
+        <w:rPr>
+          <w:color w:val="A9B7C6"/>
+          <w:sz w:val="21"/>
+          <w:szCs w:val="21"/>
+        </w:rPr>
+        <w:br/>
+      </w:r>
+      <w:proofErr w:type="spellStart"/>
+      <w:r>
+        <w:rPr>
+          <w:color w:val="A9B7C6"/>
+          <w:sz w:val="21"/>
+          <w:szCs w:val="21"/>
+        </w:rPr>
+        <w:t>r</w:t>
+      </w:r>
+      <w:proofErr w:type="spellEnd"/>
+      <w:r>
+        <w:rPr>
+          <w:color w:val="A9B7C6"/>
+          <w:sz w:val="21"/>
+          <w:szCs w:val="21"/>
+        </w:rPr>
+        <w:t xml:space="preserve"> </w:t>
+      </w:r>
+      <w:proofErr w:type="spellStart"/>
+      <w:r>
+        <w:rPr>
+          <w:color w:val="A9B7C6"/>
+          <w:sz w:val="21"/>
+          <w:szCs w:val="21"/>
+        </w:rPr>
+        <w:t>r</w:t>
+      </w:r>
+      <w:proofErr w:type="spellEnd"/>
+      <w:r>
+        <w:rPr>
+          <w:color w:val="A9B7C6"/>
+          <w:sz w:val="21"/>
+          <w:szCs w:val="21"/>
+        </w:rPr>
+        <w:t xml:space="preserve"> S</w:t>
+      </w:r>
+      <w:r>
+        <w:rPr>
+          <w:color w:val="A9B7C6"/>
+          <w:sz w:val="21"/>
+          <w:szCs w:val="21"/>
+        </w:rPr>
+        <w:br/>
+        <w:t xml:space="preserve">r </w:t>
+      </w:r>
+      <w:proofErr w:type="spellStart"/>
+      <w:r>
+        <w:rPr>
+          <w:color w:val="A9B7C6"/>
+          <w:sz w:val="21"/>
+          <w:szCs w:val="21"/>
+        </w:rPr>
+        <w:t>r</w:t>
+      </w:r>
+      <w:proofErr w:type="spellEnd"/>
+      <w:r>
+        <w:rPr>
+          <w:color w:val="A9B7C6"/>
+          <w:sz w:val="21"/>
+          <w:szCs w:val="21"/>
+        </w:rPr>
+        <w:t xml:space="preserve"> T</w:t>
+      </w:r>
+      <w:r>
+        <w:rPr>
+          <w:color w:val="A9B7C6"/>
+          <w:sz w:val="21"/>
+          <w:szCs w:val="21"/>
+        </w:rPr>
+        <w:br/>
+        <w:t xml:space="preserve">r </w:t>
+      </w:r>
+      <w:proofErr w:type="spellStart"/>
+      <w:r>
+        <w:rPr>
+          <w:color w:val="A9B7C6"/>
+          <w:sz w:val="21"/>
+          <w:szCs w:val="21"/>
+        </w:rPr>
+        <w:t>r</w:t>
+      </w:r>
+      <w:proofErr w:type="spellEnd"/>
+      <w:r>
+        <w:rPr>
+          <w:color w:val="A9B7C6"/>
+          <w:sz w:val="21"/>
+          <w:szCs w:val="21"/>
+        </w:rPr>
+        <w:t xml:space="preserve"> U</w:t>
+      </w:r>
+      <w:r>
+        <w:rPr>
+          <w:color w:val="A9B7C6"/>
+          <w:sz w:val="21"/>
+          <w:szCs w:val="21"/>
+        </w:rPr>
+        <w:br/>
+        <w:t xml:space="preserve">r </w:t>
+      </w:r>
+      <w:proofErr w:type="spellStart"/>
+      <w:r>
+        <w:rPr>
+          <w:color w:val="A9B7C6"/>
+          <w:sz w:val="21"/>
+          <w:szCs w:val="21"/>
+        </w:rPr>
+        <w:t>r</w:t>
+      </w:r>
+      <w:proofErr w:type="spellEnd"/>
+      <w:r>
+        <w:rPr>
+          <w:color w:val="A9B7C6"/>
+          <w:sz w:val="21"/>
+          <w:szCs w:val="21"/>
+        </w:rPr>
+        <w:t xml:space="preserve"> V</w:t>
+      </w:r>
+      <w:r>
+        <w:rPr>
+          <w:color w:val="A9B7C6"/>
+          <w:sz w:val="21"/>
+          <w:szCs w:val="21"/>
+        </w:rPr>
+        <w:br/>
+        <w:t xml:space="preserve">r </w:t>
+      </w:r>
+      <w:proofErr w:type="spellStart"/>
+      <w:r>
+        <w:rPr>
+          <w:color w:val="A9B7C6"/>
+          <w:sz w:val="21"/>
+          <w:szCs w:val="21"/>
+        </w:rPr>
+        <w:t>r</w:t>
+      </w:r>
+      <w:proofErr w:type="spellEnd"/>
+      <w:r>
+        <w:rPr>
+          <w:color w:val="A9B7C6"/>
+          <w:sz w:val="21"/>
+          <w:szCs w:val="21"/>
+        </w:rPr>
+        <w:t xml:space="preserve"> W</w:t>
+      </w:r>
+      <w:r>
+        <w:rPr>
+          <w:color w:val="A9B7C6"/>
+          <w:sz w:val="21"/>
+          <w:szCs w:val="21"/>
+        </w:rPr>
+        <w:br/>
+        <w:t xml:space="preserve">r </w:t>
+      </w:r>
+      <w:proofErr w:type="spellStart"/>
+      <w:r>
+        <w:rPr>
+          <w:color w:val="A9B7C6"/>
+          <w:sz w:val="21"/>
+          <w:szCs w:val="21"/>
+        </w:rPr>
+        <w:t>r</w:t>
+      </w:r>
+      <w:proofErr w:type="spellEnd"/>
+      <w:r>
+        <w:rPr>
+          <w:color w:val="A9B7C6"/>
+          <w:sz w:val="21"/>
+          <w:szCs w:val="21"/>
+        </w:rPr>
+        <w:t xml:space="preserve"> X</w:t>
+      </w:r>
+      <w:r>
+        <w:rPr>
+          <w:color w:val="A9B7C6"/>
+          <w:sz w:val="21"/>
+          <w:szCs w:val="21"/>
+        </w:rPr>
+        <w:br/>
+        <w:t xml:space="preserve">r </w:t>
+      </w:r>
+      <w:proofErr w:type="spellStart"/>
+      <w:r>
+        <w:rPr>
+          <w:color w:val="A9B7C6"/>
+          <w:sz w:val="21"/>
+          <w:szCs w:val="21"/>
+        </w:rPr>
+        <w:t>r</w:t>
+      </w:r>
+      <w:proofErr w:type="spellEnd"/>
+      <w:r>
+        <w:rPr>
+          <w:color w:val="A9B7C6"/>
+          <w:sz w:val="21"/>
+          <w:szCs w:val="21"/>
+        </w:rPr>
+        <w:t xml:space="preserve"> Y</w:t>
+      </w:r>
+      <w:r>
+        <w:rPr>
+          <w:color w:val="A9B7C6"/>
+          <w:sz w:val="21"/>
+          <w:szCs w:val="21"/>
+        </w:rPr>
+        <w:br/>
+        <w:t xml:space="preserve">r </w:t>
+      </w:r>
+      <w:proofErr w:type="spellStart"/>
+      <w:r>
+        <w:rPr>
+          <w:color w:val="A9B7C6"/>
+          <w:sz w:val="21"/>
+          <w:szCs w:val="21"/>
+        </w:rPr>
+        <w:t>r</w:t>
+      </w:r>
+      <w:proofErr w:type="spellEnd"/>
+      <w:r>
+        <w:rPr>
+          <w:color w:val="A9B7C6"/>
+          <w:sz w:val="21"/>
+          <w:szCs w:val="21"/>
+        </w:rPr>
+        <w:t xml:space="preserve"> Z</w:t>
+      </w:r>
+      <w:r>
+        <w:rPr>
+          <w:color w:val="A9B7C6"/>
+          <w:sz w:val="21"/>
+          <w:szCs w:val="21"/>
+        </w:rPr>
+        <w:br/>
+        <w:t xml:space="preserve">r </w:t>
+      </w:r>
+      <w:proofErr w:type="spellStart"/>
+      <w:r>
+        <w:rPr>
+          <w:color w:val="A9B7C6"/>
+          <w:sz w:val="21"/>
+          <w:szCs w:val="21"/>
+        </w:rPr>
+        <w:t>r</w:t>
+      </w:r>
+      <w:proofErr w:type="spellEnd"/>
+      <w:r>
+        <w:rPr>
+          <w:color w:val="A9B7C6"/>
+          <w:sz w:val="21"/>
+          <w:szCs w:val="21"/>
+        </w:rPr>
+        <w:t xml:space="preserve"> _</w:t>
+      </w:r>
+      <w:r>
+        <w:rPr>
+          <w:color w:val="A9B7C6"/>
+          <w:sz w:val="21"/>
+          <w:szCs w:val="21"/>
+        </w:rPr>
+        <w:br/>
+      </w:r>
+      <w:proofErr w:type="spellStart"/>
+      <w:r>
+        <w:rPr>
+          <w:color w:val="A9B7C6"/>
+          <w:sz w:val="21"/>
+          <w:szCs w:val="21"/>
+        </w:rPr>
+        <w:t>r</w:t>
+      </w:r>
+      <w:proofErr w:type="spellEnd"/>
+      <w:r>
+        <w:rPr>
+          <w:color w:val="A9B7C6"/>
+          <w:sz w:val="21"/>
+          <w:szCs w:val="21"/>
+        </w:rPr>
+        <w:t xml:space="preserve"> </w:t>
+      </w:r>
+      <w:proofErr w:type="spellStart"/>
+      <w:r>
+        <w:rPr>
+          <w:color w:val="A9B7C6"/>
+          <w:sz w:val="21"/>
+          <w:szCs w:val="21"/>
+        </w:rPr>
+        <w:t>r</w:t>
+      </w:r>
+      <w:proofErr w:type="spellEnd"/>
+      <w:r>
+        <w:rPr>
+          <w:color w:val="A9B7C6"/>
+          <w:sz w:val="21"/>
+          <w:szCs w:val="21"/>
+        </w:rPr>
+        <w:t xml:space="preserve"> -</w:t>
+      </w:r>
+      <w:r>
+        <w:rPr>
+          <w:color w:val="A9B7C6"/>
+          <w:sz w:val="21"/>
+          <w:szCs w:val="21"/>
+        </w:rPr>
+        <w:br/>
+        <w:t xml:space="preserve">r </w:t>
+      </w:r>
+      <w:proofErr w:type="spellStart"/>
+      <w:r>
+        <w:rPr>
+          <w:color w:val="A9B7C6"/>
+          <w:sz w:val="21"/>
+          <w:szCs w:val="21"/>
+        </w:rPr>
+        <w:t>r</w:t>
+      </w:r>
+      <w:proofErr w:type="spellEnd"/>
+      <w:r>
+        <w:rPr>
+          <w:color w:val="A9B7C6"/>
+          <w:sz w:val="21"/>
+          <w:szCs w:val="21"/>
+        </w:rPr>
+        <w:t xml:space="preserve"> 0</w:t>
+      </w:r>
+      <w:r>
+        <w:rPr>
+          <w:color w:val="A9B7C6"/>
+          <w:sz w:val="21"/>
+          <w:szCs w:val="21"/>
+        </w:rPr>
+        <w:br/>
+        <w:t xml:space="preserve">r </w:t>
+      </w:r>
+      <w:proofErr w:type="spellStart"/>
+      <w:r>
+        <w:rPr>
+          <w:color w:val="A9B7C6"/>
+          <w:sz w:val="21"/>
+          <w:szCs w:val="21"/>
+        </w:rPr>
+        <w:t>r</w:t>
+      </w:r>
+      <w:proofErr w:type="spellEnd"/>
+      <w:r>
+        <w:rPr>
+          <w:color w:val="A9B7C6"/>
+          <w:sz w:val="21"/>
+          <w:szCs w:val="21"/>
+        </w:rPr>
+        <w:t xml:space="preserve"> 1</w:t>
+      </w:r>
+      <w:r>
+        <w:rPr>
+          <w:color w:val="A9B7C6"/>
+          <w:sz w:val="21"/>
+          <w:szCs w:val="21"/>
+        </w:rPr>
+        <w:br/>
+        <w:t xml:space="preserve">r </w:t>
+      </w:r>
+      <w:proofErr w:type="spellStart"/>
+      <w:r>
+        <w:rPr>
+          <w:color w:val="A9B7C6"/>
+          <w:sz w:val="21"/>
+          <w:szCs w:val="21"/>
+        </w:rPr>
+        <w:t>r</w:t>
+      </w:r>
+      <w:proofErr w:type="spellEnd"/>
+      <w:r>
+        <w:rPr>
+          <w:color w:val="A9B7C6"/>
+          <w:sz w:val="21"/>
+          <w:szCs w:val="21"/>
+        </w:rPr>
+        <w:t xml:space="preserve"> 2</w:t>
+      </w:r>
+      <w:r>
+        <w:rPr>
+          <w:color w:val="A9B7C6"/>
+          <w:sz w:val="21"/>
+          <w:szCs w:val="21"/>
+        </w:rPr>
+        <w:br/>
+        <w:t xml:space="preserve">r </w:t>
+      </w:r>
+      <w:proofErr w:type="spellStart"/>
+      <w:r>
+        <w:rPr>
+          <w:color w:val="A9B7C6"/>
+          <w:sz w:val="21"/>
+          <w:szCs w:val="21"/>
+        </w:rPr>
+        <w:t>r</w:t>
+      </w:r>
+      <w:proofErr w:type="spellEnd"/>
+      <w:r>
+        <w:rPr>
+          <w:color w:val="A9B7C6"/>
+          <w:sz w:val="21"/>
+          <w:szCs w:val="21"/>
+        </w:rPr>
+        <w:t xml:space="preserve"> 3</w:t>
+      </w:r>
+      <w:r>
+        <w:rPr>
+          <w:color w:val="A9B7C6"/>
+          <w:sz w:val="21"/>
+          <w:szCs w:val="21"/>
+        </w:rPr>
+        <w:br/>
+        <w:t xml:space="preserve">r </w:t>
+      </w:r>
+      <w:proofErr w:type="spellStart"/>
+      <w:r>
+        <w:rPr>
+          <w:color w:val="A9B7C6"/>
+          <w:sz w:val="21"/>
+          <w:szCs w:val="21"/>
+        </w:rPr>
+        <w:t>r</w:t>
+      </w:r>
+      <w:proofErr w:type="spellEnd"/>
+      <w:r>
+        <w:rPr>
+          <w:color w:val="A9B7C6"/>
+          <w:sz w:val="21"/>
+          <w:szCs w:val="21"/>
+        </w:rPr>
+        <w:t xml:space="preserve"> 4</w:t>
+      </w:r>
+      <w:r>
+        <w:rPr>
+          <w:color w:val="A9B7C6"/>
+          <w:sz w:val="21"/>
+          <w:szCs w:val="21"/>
+        </w:rPr>
+        <w:br/>
+        <w:t xml:space="preserve">r </w:t>
+      </w:r>
+      <w:proofErr w:type="spellStart"/>
+      <w:r>
+        <w:rPr>
+          <w:color w:val="A9B7C6"/>
+          <w:sz w:val="21"/>
+          <w:szCs w:val="21"/>
+        </w:rPr>
+        <w:t>r</w:t>
+      </w:r>
+      <w:proofErr w:type="spellEnd"/>
+      <w:r>
+        <w:rPr>
+          <w:color w:val="A9B7C6"/>
+          <w:sz w:val="21"/>
+          <w:szCs w:val="21"/>
+        </w:rPr>
+        <w:t xml:space="preserve"> 5</w:t>
+      </w:r>
+      <w:r>
+        <w:rPr>
+          <w:color w:val="A9B7C6"/>
+          <w:sz w:val="21"/>
+          <w:szCs w:val="21"/>
+        </w:rPr>
+        <w:br/>
+        <w:t xml:space="preserve">r </w:t>
+      </w:r>
+      <w:proofErr w:type="spellStart"/>
+      <w:r>
+        <w:rPr>
+          <w:color w:val="A9B7C6"/>
+          <w:sz w:val="21"/>
+          <w:szCs w:val="21"/>
+        </w:rPr>
+        <w:t>r</w:t>
+      </w:r>
+      <w:proofErr w:type="spellEnd"/>
+      <w:r>
+        <w:rPr>
+          <w:color w:val="A9B7C6"/>
+          <w:sz w:val="21"/>
+          <w:szCs w:val="21"/>
+        </w:rPr>
+        <w:t xml:space="preserve"> 6</w:t>
+      </w:r>
+      <w:r>
+        <w:rPr>
+          <w:color w:val="A9B7C6"/>
+          <w:sz w:val="21"/>
+          <w:szCs w:val="21"/>
+        </w:rPr>
+        <w:br/>
+        <w:t xml:space="preserve">r </w:t>
+      </w:r>
+      <w:proofErr w:type="spellStart"/>
+      <w:r>
+        <w:rPr>
+          <w:color w:val="A9B7C6"/>
+          <w:sz w:val="21"/>
+          <w:szCs w:val="21"/>
+        </w:rPr>
+        <w:t>r</w:t>
+      </w:r>
+      <w:proofErr w:type="spellEnd"/>
+      <w:r>
+        <w:rPr>
+          <w:color w:val="A9B7C6"/>
+          <w:sz w:val="21"/>
+          <w:szCs w:val="21"/>
+        </w:rPr>
+        <w:t xml:space="preserve"> 7</w:t>
+      </w:r>
+      <w:r>
+        <w:rPr>
+          <w:color w:val="A9B7C6"/>
+          <w:sz w:val="21"/>
+          <w:szCs w:val="21"/>
+        </w:rPr>
+        <w:br/>
+        <w:t xml:space="preserve">r </w:t>
+      </w:r>
+      <w:proofErr w:type="spellStart"/>
+      <w:r>
+        <w:rPr>
+          <w:color w:val="A9B7C6"/>
+          <w:sz w:val="21"/>
+          <w:szCs w:val="21"/>
+        </w:rPr>
+        <w:t>r</w:t>
+      </w:r>
+      <w:proofErr w:type="spellEnd"/>
+      <w:r>
+        <w:rPr>
+          <w:color w:val="A9B7C6"/>
+          <w:sz w:val="21"/>
+          <w:szCs w:val="21"/>
+        </w:rPr>
+        <w:t xml:space="preserve"> 8</w:t>
+      </w:r>
+      <w:r>
+        <w:rPr>
+          <w:color w:val="A9B7C6"/>
+          <w:sz w:val="21"/>
+          <w:szCs w:val="21"/>
+        </w:rPr>
+        <w:br/>
+        <w:t xml:space="preserve">r </w:t>
+      </w:r>
+      <w:proofErr w:type="spellStart"/>
+      <w:r>
+        <w:rPr>
+          <w:color w:val="A9B7C6"/>
+          <w:sz w:val="21"/>
+          <w:szCs w:val="21"/>
+        </w:rPr>
+        <w:t>r</w:t>
+      </w:r>
+      <w:proofErr w:type="spellEnd"/>
+      <w:r>
+        <w:rPr>
+          <w:color w:val="A9B7C6"/>
+          <w:sz w:val="21"/>
+          <w:szCs w:val="21"/>
+        </w:rPr>
+        <w:t xml:space="preserve"> 9</w:t>
+      </w:r>
+    </w:p>
+    <w:p>
+      <w:pPr>
+        <w:shd w:val="clear" w:color="auto" w:fill="FFFFFF"/>
+        <w:spacing w:after="0" w:line="240" w:lineRule="auto"/>
+        <w:rPr>
+          <w:rFonts w:ascii="Segoe UI" w:eastAsia="Times New Roman" w:hAnsi="Segoe UI" w:cs="Segoe UI"/>
+          <w:color w:val="000000"/>
+          <w:sz w:val="18"/>
+          <w:szCs w:val="18"/>
+        </w:rPr>
+      </w:pPr>
+    </w:p>
+    <w:p>
+      <w:pPr>
+        <w:spacing w:after="0" w:line="240" w:lineRule="auto"/>
+        <w:textAlignment w:val="baseline"/>
+        <w:rPr>
+          <w:rFonts w:ascii="Segoe UI" w:eastAsia="Times New Roman" w:hAnsi="Segoe UI" w:cs="Segoe UI"/>
+          <w:sz w:val="18"/>
+          <w:szCs w:val="18"/>
+          <w:lang w:val="en-GB"/>
+        </w:rPr>
+      </w:pPr>
+      <w:r>
+        <w:rPr>
+          <w:rFonts w:ascii="Calibri" w:eastAsia="Times New Roman" w:hAnsi="Calibri" w:cs="Calibri"/>
+          <w:lang w:val="en-GB"/>
+        </w:rPr>
+        <w:t> </w:t>
+      </w:r>
+    </w:p>
+    <w:p>
+      <w:pPr>
+        <w:ind w:left="-450"/>
+        <w:rPr>
+          <w:rFonts w:ascii="Bell MT" w:hAnsi="Bell MT"/>
+          <w:sz w:val="28"/>
+          <w:szCs w:val="28"/>
+        </w:rPr>
+      </w:pPr>
+    </w:p>
     <w:sectPr>
       <w:pgSz w:w="12240" w:h="15840"/>
-      <w:pgMar w:top="1440" w:right="1440" w:bottom="1440" w:left="1440" w:header="720" w:footer="720" w:gutter="0"/>
+      <w:pgMar w:top="540" w:right="1440" w:bottom="270" w:left="1440" w:header="720" w:footer="720" w:gutter="0"/>
       <w:cols w:space="720"/>
       <w:docGrid w:linePitch="360"/>
     </w:sectPr>
@@ -1394,6 +4868,107 @@
       <w:bCs/>
     </w:rPr>
   </w:style>
+  <w:style w:type="paragraph" w:styleId="BalloonText">
+    <w:name w:val="Balloon Text"/>
+    <w:basedOn w:val="Normal"/>
+    <w:link w:val="BalloonTextChar"/>
+    <w:uiPriority w:val="99"/>
+    <w:semiHidden/>
+    <w:unhideWhenUsed/>
+    <w:rsid w:val="005E1DF4"/>
+    <w:pPr>
+      <w:spacing w:after="0" w:line="240" w:lineRule="auto"/>
+    </w:pPr>
+    <w:rPr>
+      <w:rFonts w:ascii="Tahoma" w:hAnsi="Tahoma" w:cs="Tahoma"/>
+      <w:sz w:val="16"/>
+      <w:szCs w:val="16"/>
+    </w:rPr>
+  </w:style>
+  <w:style w:type="character" w:customStyle="1" w:styleId="BalloonTextChar">
+    <w:name w:val="Balloon Text Char"/>
+    <w:basedOn w:val="DefaultParagraphFont"/>
+    <w:link w:val="BalloonText"/>
+    <w:uiPriority w:val="99"/>
+    <w:semiHidden/>
+    <w:rsid w:val="005E1DF4"/>
+    <w:rPr>
+      <w:rFonts w:ascii="Tahoma" w:hAnsi="Tahoma" w:cs="Tahoma"/>
+      <w:sz w:val="16"/>
+      <w:szCs w:val="16"/>
+    </w:rPr>
+  </w:style>
+  <w:style w:type="paragraph" w:styleId="HTMLPreformatted">
+    <w:name w:val="HTML Preformatted"/>
+    <w:basedOn w:val="Normal"/>
+    <w:link w:val="HTMLPreformattedChar"/>
+    <w:uiPriority w:val="99"/>
+    <w:semiHidden/>
+    <w:unhideWhenUsed/>
+    <w:rsid w:val="005E1DF4"/>
+    <w:pPr>
+      <w:tabs>
+        <w:tab w:val="left" w:pos="916"/>
+        <w:tab w:val="left" w:pos="1832"/>
+        <w:tab w:val="left" w:pos="2748"/>
+        <w:tab w:val="left" w:pos="3664"/>
+        <w:tab w:val="left" w:pos="4580"/>
+        <w:tab w:val="left" w:pos="5496"/>
+        <w:tab w:val="left" w:pos="6412"/>
+        <w:tab w:val="left" w:pos="7328"/>
+        <w:tab w:val="left" w:pos="8244"/>
+        <w:tab w:val="left" w:pos="9160"/>
+        <w:tab w:val="left" w:pos="10076"/>
+        <w:tab w:val="left" w:pos="10992"/>
+        <w:tab w:val="left" w:pos="11908"/>
+        <w:tab w:val="left" w:pos="12824"/>
+        <w:tab w:val="left" w:pos="13740"/>
+        <w:tab w:val="left" w:pos="14656"/>
+      </w:tabs>
+      <w:spacing w:after="0" w:line="240" w:lineRule="auto"/>
+    </w:pPr>
+    <w:rPr>
+      <w:rFonts w:ascii="Courier New" w:eastAsia="Times New Roman" w:hAnsi="Courier New" w:cs="Courier New"/>
+      <w:sz w:val="20"/>
+      <w:szCs w:val="20"/>
+    </w:rPr>
+  </w:style>
+  <w:style w:type="character" w:customStyle="1" w:styleId="HTMLPreformattedChar">
+    <w:name w:val="HTML Preformatted Char"/>
+    <w:basedOn w:val="DefaultParagraphFont"/>
+    <w:link w:val="HTMLPreformatted"/>
+    <w:uiPriority w:val="99"/>
+    <w:semiHidden/>
+    <w:rsid w:val="005E1DF4"/>
+    <w:rPr>
+      <w:rFonts w:ascii="Courier New" w:eastAsia="Times New Roman" w:hAnsi="Courier New" w:cs="Courier New"/>
+      <w:sz w:val="20"/>
+      <w:szCs w:val="20"/>
+    </w:rPr>
+  </w:style>
+  <w:style w:type="paragraph" w:customStyle="1" w:styleId="paragraph">
+    <w:name w:val="paragraph"/>
+    <w:basedOn w:val="Normal"/>
+    <w:rsid w:val="001641B4"/>
+    <w:pPr>
+      <w:spacing w:before="100" w:beforeAutospacing="1" w:after="100" w:afterAutospacing="1" w:line="240" w:lineRule="auto"/>
+    </w:pPr>
+    <w:rPr>
+      <w:rFonts w:ascii="Times New Roman" w:eastAsia="Times New Roman" w:hAnsi="Times New Roman" w:cs="Times New Roman"/>
+      <w:sz w:val="24"/>
+      <w:szCs w:val="24"/>
+    </w:rPr>
+  </w:style>
+  <w:style w:type="character" w:customStyle="1" w:styleId="normaltextrun">
+    <w:name w:val="normaltextrun"/>
+    <w:basedOn w:val="DefaultParagraphFont"/>
+    <w:rsid w:val="001641B4"/>
+  </w:style>
+  <w:style w:type="character" w:customStyle="1" w:styleId="eop">
+    <w:name w:val="eop"/>
+    <w:basedOn w:val="DefaultParagraphFont"/>
+    <w:rsid w:val="001641B4"/>
+  </w:style>
 </w:styles>
 </file>
 
@@ -1631,6 +5206,107 @@
       <w:b/>
       <w:bCs/>
     </w:rPr>
+  </w:style>
+  <w:style w:type="paragraph" w:styleId="BalloonText">
+    <w:name w:val="Balloon Text"/>
+    <w:basedOn w:val="Normal"/>
+    <w:link w:val="BalloonTextChar"/>
+    <w:uiPriority w:val="99"/>
+    <w:semiHidden/>
+    <w:unhideWhenUsed/>
+    <w:rsid w:val="005E1DF4"/>
+    <w:pPr>
+      <w:spacing w:after="0" w:line="240" w:lineRule="auto"/>
+    </w:pPr>
+    <w:rPr>
+      <w:rFonts w:ascii="Tahoma" w:hAnsi="Tahoma" w:cs="Tahoma"/>
+      <w:sz w:val="16"/>
+      <w:szCs w:val="16"/>
+    </w:rPr>
+  </w:style>
+  <w:style w:type="character" w:customStyle="1" w:styleId="BalloonTextChar">
+    <w:name w:val="Balloon Text Char"/>
+    <w:basedOn w:val="DefaultParagraphFont"/>
+    <w:link w:val="BalloonText"/>
+    <w:uiPriority w:val="99"/>
+    <w:semiHidden/>
+    <w:rsid w:val="005E1DF4"/>
+    <w:rPr>
+      <w:rFonts w:ascii="Tahoma" w:hAnsi="Tahoma" w:cs="Tahoma"/>
+      <w:sz w:val="16"/>
+      <w:szCs w:val="16"/>
+    </w:rPr>
+  </w:style>
+  <w:style w:type="paragraph" w:styleId="HTMLPreformatted">
+    <w:name w:val="HTML Preformatted"/>
+    <w:basedOn w:val="Normal"/>
+    <w:link w:val="HTMLPreformattedChar"/>
+    <w:uiPriority w:val="99"/>
+    <w:semiHidden/>
+    <w:unhideWhenUsed/>
+    <w:rsid w:val="005E1DF4"/>
+    <w:pPr>
+      <w:tabs>
+        <w:tab w:val="left" w:pos="916"/>
+        <w:tab w:val="left" w:pos="1832"/>
+        <w:tab w:val="left" w:pos="2748"/>
+        <w:tab w:val="left" w:pos="3664"/>
+        <w:tab w:val="left" w:pos="4580"/>
+        <w:tab w:val="left" w:pos="5496"/>
+        <w:tab w:val="left" w:pos="6412"/>
+        <w:tab w:val="left" w:pos="7328"/>
+        <w:tab w:val="left" w:pos="8244"/>
+        <w:tab w:val="left" w:pos="9160"/>
+        <w:tab w:val="left" w:pos="10076"/>
+        <w:tab w:val="left" w:pos="10992"/>
+        <w:tab w:val="left" w:pos="11908"/>
+        <w:tab w:val="left" w:pos="12824"/>
+        <w:tab w:val="left" w:pos="13740"/>
+        <w:tab w:val="left" w:pos="14656"/>
+      </w:tabs>
+      <w:spacing w:after="0" w:line="240" w:lineRule="auto"/>
+    </w:pPr>
+    <w:rPr>
+      <w:rFonts w:ascii="Courier New" w:eastAsia="Times New Roman" w:hAnsi="Courier New" w:cs="Courier New"/>
+      <w:sz w:val="20"/>
+      <w:szCs w:val="20"/>
+    </w:rPr>
+  </w:style>
+  <w:style w:type="character" w:customStyle="1" w:styleId="HTMLPreformattedChar">
+    <w:name w:val="HTML Preformatted Char"/>
+    <w:basedOn w:val="DefaultParagraphFont"/>
+    <w:link w:val="HTMLPreformatted"/>
+    <w:uiPriority w:val="99"/>
+    <w:semiHidden/>
+    <w:rsid w:val="005E1DF4"/>
+    <w:rPr>
+      <w:rFonts w:ascii="Courier New" w:eastAsia="Times New Roman" w:hAnsi="Courier New" w:cs="Courier New"/>
+      <w:sz w:val="20"/>
+      <w:szCs w:val="20"/>
+    </w:rPr>
+  </w:style>
+  <w:style w:type="paragraph" w:customStyle="1" w:styleId="paragraph">
+    <w:name w:val="paragraph"/>
+    <w:basedOn w:val="Normal"/>
+    <w:rsid w:val="001641B4"/>
+    <w:pPr>
+      <w:spacing w:before="100" w:beforeAutospacing="1" w:after="100" w:afterAutospacing="1" w:line="240" w:lineRule="auto"/>
+    </w:pPr>
+    <w:rPr>
+      <w:rFonts w:ascii="Times New Roman" w:eastAsia="Times New Roman" w:hAnsi="Times New Roman" w:cs="Times New Roman"/>
+      <w:sz w:val="24"/>
+      <w:szCs w:val="24"/>
+    </w:rPr>
+  </w:style>
+  <w:style w:type="character" w:customStyle="1" w:styleId="normaltextrun">
+    <w:name w:val="normaltextrun"/>
+    <w:basedOn w:val="DefaultParagraphFont"/>
+    <w:rsid w:val="001641B4"/>
+  </w:style>
+  <w:style w:type="character" w:customStyle="1" w:styleId="eop">
+    <w:name w:val="eop"/>
+    <w:basedOn w:val="DefaultParagraphFont"/>
+    <w:rsid w:val="001641B4"/>
   </w:style>
 </w:styles>
 </file>

</xml_diff>